<commit_message>
Updated Architecture and Test Cases
</commit_message>
<xml_diff>
--- a/MicroserviceArchitecture.docx
+++ b/MicroserviceArchitecture.docx
@@ -2,6 +2,7 @@
 <file path=word/document.xml><?xml version="1.0" encoding="utf-8"?>
 <w:document xmlns:wpc="http://schemas.microsoft.com/office/word/2010/wordprocessingCanvas" xmlns:cx="http://schemas.microsoft.com/office/drawing/2014/chartex" xmlns:cx1="http://schemas.microsoft.com/office/drawing/2015/9/8/chartex" xmlns:cx2="http://schemas.microsoft.com/office/drawing/2015/10/21/chartex" xmlns:cx3="http://schemas.microsoft.com/office/drawing/2016/5/9/chartex" xmlns:cx4="http://schemas.microsoft.com/office/drawing/2016/5/10/chartex" xmlns:cx5="http://schemas.microsoft.com/office/drawing/2016/5/11/chartex" xmlns:cx6="http://schemas.microsoft.com/office/drawing/2016/5/12/chartex" xmlns:cx7="http://schemas.microsoft.com/office/drawing/2016/5/13/chartex" xmlns:cx8="http://schemas.microsoft.com/office/drawing/2016/5/14/chartex" xmlns:mc="http://schemas.openxmlformats.org/markup-compatibility/2006" xmlns:aink="http://schemas.microsoft.com/office/drawing/2016/ink" xmlns:am3d="http://schemas.microsoft.com/office/drawing/2017/model3d" xmlns:o="urn:schemas-microsoft-com:office:office" xmlns:oel="http://schemas.microsoft.com/office/2019/extlst" xmlns:r="http://schemas.openxmlformats.org/officeDocument/2006/relationships" xmlns:m="http://schemas.openxmlformats.org/officeDocument/2006/math" xmlns:v="urn:schemas-microsoft-com:vml" xmlns:wp14="http://schemas.microsoft.com/office/word/2010/wordprocessingDrawing" xmlns:wp="http://schemas.openxmlformats.org/drawingml/2006/wordprocessingDrawing" xmlns:w10="urn:schemas-microsoft-com:office:word" xmlns:w="http://schemas.openxmlformats.org/wordprocessingml/2006/main" xmlns:w14="http://schemas.microsoft.com/office/word/2010/wordml" xmlns:w15="http://schemas.microsoft.com/office/word/2012/wordml" xmlns:w16cex="http://schemas.microsoft.com/office/word/2018/wordml/cex" xmlns:w16cid="http://schemas.microsoft.com/office/word/2016/wordml/cid" xmlns:w16="http://schemas.microsoft.com/office/word/2018/wordml" xmlns:w16sdtdh="http://schemas.microsoft.com/office/word/2020/wordml/sdtdatahash" xmlns:w16se="http://schemas.microsoft.com/office/word/2015/wordml/symex" xmlns:wpg="http://schemas.microsoft.com/office/word/2010/wordprocessingGroup" xmlns:wpi="http://schemas.microsoft.com/office/word/2010/wordprocessingInk" xmlns:wne="http://schemas.microsoft.com/office/word/2006/wordml" xmlns:wps="http://schemas.microsoft.com/office/word/2010/wordprocessingShape" mc:Ignorable="w14 w15 w16se w16cid w16 w16cex w16sdtdh wp14">
   <w:body>
+    <w:p/>
     <w:p>
       <w:r>
         <w:rPr>
@@ -10,7 +11,7 @@
         <mc:AlternateContent>
           <mc:Choice Requires="wps">
             <w:drawing>
-              <wp:anchor distT="0" distB="0" distL="114300" distR="114300" simplePos="0" relativeHeight="251674624" behindDoc="0" locked="0" layoutInCell="1" allowOverlap="1" wp14:anchorId="246CDF97" wp14:editId="04D84507">
+              <wp:anchor distT="0" distB="0" distL="114300" distR="114300" simplePos="0" relativeHeight="251674624" behindDoc="0" locked="0" layoutInCell="1" allowOverlap="1" wp14:anchorId="246CDF97" wp14:editId="60403344">
                 <wp:simplePos x="0" y="0"/>
                 <wp:positionH relativeFrom="column">
                   <wp:posOffset>792480</wp:posOffset>
@@ -441,7 +442,7 @@
         <mc:AlternateContent>
           <mc:Choice Requires="wps">
             <w:drawing>
-              <wp:anchor distT="0" distB="0" distL="114300" distR="114300" simplePos="0" relativeHeight="251660288" behindDoc="0" locked="0" layoutInCell="1" allowOverlap="1" wp14:anchorId="50F3DB10" wp14:editId="31CC0EDC">
+              <wp:anchor distT="0" distB="0" distL="114300" distR="114300" simplePos="0" relativeHeight="251660288" behindDoc="0" locked="0" layoutInCell="1" allowOverlap="1" wp14:anchorId="50F3DB10" wp14:editId="53B2F082">
                 <wp:simplePos x="0" y="0"/>
                 <wp:positionH relativeFrom="column">
                   <wp:posOffset>45720</wp:posOffset>
@@ -689,7 +690,7 @@
         <mc:AlternateContent>
           <mc:Choice Requires="wps">
             <w:drawing>
-              <wp:anchor distT="0" distB="0" distL="114300" distR="114300" simplePos="0" relativeHeight="251664384" behindDoc="0" locked="0" layoutInCell="1" allowOverlap="1" wp14:anchorId="11353E06" wp14:editId="5DCCEC8F">
+              <wp:anchor distT="0" distB="0" distL="114300" distR="114300" simplePos="0" relativeHeight="251664384" behindDoc="0" locked="0" layoutInCell="1" allowOverlap="1" wp14:anchorId="11353E06" wp14:editId="663ADEF0">
                 <wp:simplePos x="0" y="0"/>
                 <wp:positionH relativeFrom="column">
                   <wp:posOffset>2842260</wp:posOffset>
@@ -805,7 +806,7 @@
         <mc:AlternateContent>
           <mc:Choice Requires="wps">
             <w:drawing>
-              <wp:anchor distT="0" distB="0" distL="114300" distR="114300" simplePos="0" relativeHeight="251675648" behindDoc="0" locked="0" layoutInCell="1" allowOverlap="1" wp14:anchorId="6326FB2F" wp14:editId="199C1F4A">
+              <wp:anchor distT="0" distB="0" distL="114300" distR="114300" simplePos="0" relativeHeight="251675648" behindDoc="0" locked="0" layoutInCell="1" allowOverlap="1" wp14:anchorId="6326FB2F" wp14:editId="53F465CA">
                 <wp:simplePos x="0" y="0"/>
                 <wp:positionH relativeFrom="column">
                   <wp:posOffset>1897380</wp:posOffset>
@@ -1183,7 +1184,242 @@
         <mc:AlternateContent>
           <mc:Choice Requires="wps">
             <w:drawing>
-              <wp:anchor distT="0" distB="0" distL="114300" distR="114300" simplePos="0" relativeHeight="251678720" behindDoc="0" locked="0" layoutInCell="1" allowOverlap="1" wp14:anchorId="45A53006" wp14:editId="649591AA">
+              <wp:anchor distT="0" distB="0" distL="114300" distR="114300" simplePos="0" relativeHeight="251702272" behindDoc="0" locked="0" layoutInCell="1" allowOverlap="1" wp14:anchorId="5099EFE2" wp14:editId="2F6F53F7">
+                <wp:simplePos x="0" y="0"/>
+                <wp:positionH relativeFrom="column">
+                  <wp:posOffset>3977640</wp:posOffset>
+                </wp:positionH>
+                <wp:positionV relativeFrom="paragraph">
+                  <wp:posOffset>187325</wp:posOffset>
+                </wp:positionV>
+                <wp:extent cx="228600" cy="160020"/>
+                <wp:effectExtent l="38100" t="38100" r="57150" b="49530"/>
+                <wp:wrapNone/>
+                <wp:docPr id="328024254" name="Straight Arrow Connector 15"/>
+                <wp:cNvGraphicFramePr/>
+                <a:graphic xmlns:a="http://schemas.openxmlformats.org/drawingml/2006/main">
+                  <a:graphicData uri="http://schemas.microsoft.com/office/word/2010/wordprocessingShape">
+                    <wps:wsp>
+                      <wps:cNvCnPr/>
+                      <wps:spPr>
+                        <a:xfrm>
+                          <a:off x="0" y="0"/>
+                          <a:ext cx="228600" cy="160020"/>
+                        </a:xfrm>
+                        <a:prstGeom prst="straightConnector1">
+                          <a:avLst/>
+                        </a:prstGeom>
+                        <a:ln>
+                          <a:headEnd type="triangle"/>
+                          <a:tailEnd type="triangle"/>
+                        </a:ln>
+                      </wps:spPr>
+                      <wps:style>
+                        <a:lnRef idx="1">
+                          <a:schemeClr val="accent1"/>
+                        </a:lnRef>
+                        <a:fillRef idx="0">
+                          <a:schemeClr val="accent1"/>
+                        </a:fillRef>
+                        <a:effectRef idx="0">
+                          <a:schemeClr val="accent1"/>
+                        </a:effectRef>
+                        <a:fontRef idx="minor">
+                          <a:schemeClr val="tx1"/>
+                        </a:fontRef>
+                      </wps:style>
+                      <wps:bodyPr/>
+                    </wps:wsp>
+                  </a:graphicData>
+                </a:graphic>
+                <wp14:sizeRelH relativeFrom="margin">
+                  <wp14:pctWidth>0</wp14:pctWidth>
+                </wp14:sizeRelH>
+                <wp14:sizeRelV relativeFrom="margin">
+                  <wp14:pctHeight>0</wp14:pctHeight>
+                </wp14:sizeRelV>
+              </wp:anchor>
+            </w:drawing>
+          </mc:Choice>
+          <mc:Fallback>
+            <w:pict>
+              <v:shapetype w14:anchorId="765C1A34" id="_x0000_t32" coordsize="21600,21600" o:spt="32" o:oned="t" path="m,l21600,21600e" filled="f">
+                <v:path arrowok="t" fillok="f" o:connecttype="none"/>
+                <o:lock v:ext="edit" shapetype="t"/>
+              </v:shapetype>
+              <v:shape id="Straight Arrow Connector 15" o:spid="_x0000_s1026" type="#_x0000_t32" style="position:absolute;margin-left:313.2pt;margin-top:14.75pt;width:18pt;height:12.6pt;z-index:251702272;visibility:visible;mso-wrap-style:square;mso-width-percent:0;mso-height-percent:0;mso-wrap-distance-left:9pt;mso-wrap-distance-top:0;mso-wrap-distance-right:9pt;mso-wrap-distance-bottom:0;mso-position-horizontal:absolute;mso-position-horizontal-relative:text;mso-position-vertical:absolute;mso-position-vertical-relative:text;mso-width-percent:0;mso-height-percent:0;mso-width-relative:margin;mso-height-relative:margin" o:gfxdata="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" strokecolor="#4472c4 [3204]" strokeweight=".5pt">
+                <v:stroke startarrow="block" endarrow="block" joinstyle="miter"/>
+              </v:shape>
+            </w:pict>
+          </mc:Fallback>
+        </mc:AlternateContent>
+      </w:r>
+      <w:r>
+        <w:rPr>
+          <w:noProof/>
+        </w:rPr>
+        <mc:AlternateContent>
+          <mc:Choice Requires="wps">
+            <w:drawing>
+              <wp:anchor distT="0" distB="0" distL="114300" distR="114300" simplePos="0" relativeHeight="251697152" behindDoc="0" locked="0" layoutInCell="1" allowOverlap="1" wp14:anchorId="46757BA9" wp14:editId="219C9A3B">
+                <wp:simplePos x="0" y="0"/>
+                <wp:positionH relativeFrom="column">
+                  <wp:posOffset>4206240</wp:posOffset>
+                </wp:positionH>
+                <wp:positionV relativeFrom="paragraph">
+                  <wp:posOffset>225425</wp:posOffset>
+                </wp:positionV>
+                <wp:extent cx="182880" cy="243840"/>
+                <wp:effectExtent l="0" t="0" r="26670" b="22860"/>
+                <wp:wrapNone/>
+                <wp:docPr id="1707946986" name="Flowchart: Magnetic Disk 14"/>
+                <wp:cNvGraphicFramePr/>
+                <a:graphic xmlns:a="http://schemas.openxmlformats.org/drawingml/2006/main">
+                  <a:graphicData uri="http://schemas.microsoft.com/office/word/2010/wordprocessingShape">
+                    <wps:wsp>
+                      <wps:cNvSpPr/>
+                      <wps:spPr>
+                        <a:xfrm>
+                          <a:off x="0" y="0"/>
+                          <a:ext cx="182880" cy="243840"/>
+                        </a:xfrm>
+                        <a:prstGeom prst="flowChartMagneticDisk">
+                          <a:avLst/>
+                        </a:prstGeom>
+                      </wps:spPr>
+                      <wps:style>
+                        <a:lnRef idx="2">
+                          <a:schemeClr val="accent1">
+                            <a:shade val="15000"/>
+                          </a:schemeClr>
+                        </a:lnRef>
+                        <a:fillRef idx="1">
+                          <a:schemeClr val="accent1"/>
+                        </a:fillRef>
+                        <a:effectRef idx="0">
+                          <a:schemeClr val="accent1"/>
+                        </a:effectRef>
+                        <a:fontRef idx="minor">
+                          <a:schemeClr val="lt1"/>
+                        </a:fontRef>
+                      </wps:style>
+                      <wps:bodyPr rot="0" spcFirstLastPara="0" vertOverflow="overflow" horzOverflow="overflow" vert="horz" wrap="square" lIns="91440" tIns="45720" rIns="91440" bIns="45720" numCol="1" spcCol="0" rtlCol="0" fromWordArt="0" anchor="ctr" anchorCtr="0" forceAA="0" compatLnSpc="1">
+                        <a:prstTxWarp prst="textNoShape">
+                          <a:avLst/>
+                        </a:prstTxWarp>
+                        <a:noAutofit/>
+                      </wps:bodyPr>
+                    </wps:wsp>
+                  </a:graphicData>
+                </a:graphic>
+              </wp:anchor>
+            </w:drawing>
+          </mc:Choice>
+          <mc:Fallback>
+            <w:pict>
+              <v:shapetype w14:anchorId="7A7C49D8" id="_x0000_t132" coordsize="21600,21600" o:spt="132" path="m10800,qx,3391l,18209qy10800,21600,21600,18209l21600,3391qy10800,xem,3391nfqy10800,6782,21600,3391e">
+                <v:path o:extrusionok="f" gradientshapeok="t" o:connecttype="custom" o:connectlocs="10800,6782;10800,0;0,10800;10800,21600;21600,10800" o:connectangles="270,270,180,90,0" textboxrect="0,6782,21600,18209"/>
+              </v:shapetype>
+              <v:shape id="Flowchart: Magnetic Disk 14" o:spid="_x0000_s1026" type="#_x0000_t132" style="position:absolute;margin-left:331.2pt;margin-top:17.75pt;width:14.4pt;height:19.2pt;z-index:251697152;visibility:visible;mso-wrap-style:square;mso-wrap-distance-left:9pt;mso-wrap-distance-top:0;mso-wrap-distance-right:9pt;mso-wrap-distance-bottom:0;mso-position-horizontal:absolute;mso-position-horizontal-relative:text;mso-position-vertical:absolute;mso-position-vertical-relative:text;v-text-anchor:middle" o:gfxdata="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" fillcolor="#4472c4 [3204]" strokecolor="#09101d [484]" strokeweight="1pt">
+                <v:stroke joinstyle="miter"/>
+              </v:shape>
+            </w:pict>
+          </mc:Fallback>
+        </mc:AlternateContent>
+      </w:r>
+      <w:r>
+        <w:rPr>
+          <w:noProof/>
+        </w:rPr>
+        <mc:AlternateContent>
+          <mc:Choice Requires="wps">
+            <w:drawing>
+              <wp:anchor distT="0" distB="0" distL="114300" distR="114300" simplePos="0" relativeHeight="251693056" behindDoc="0" locked="0" layoutInCell="1" allowOverlap="1" wp14:anchorId="09D8A29C" wp14:editId="3C427C6B">
+                <wp:simplePos x="0" y="0"/>
+                <wp:positionH relativeFrom="column">
+                  <wp:posOffset>4061460</wp:posOffset>
+                </wp:positionH>
+                <wp:positionV relativeFrom="paragraph">
+                  <wp:posOffset>27304</wp:posOffset>
+                </wp:positionV>
+                <wp:extent cx="281940" cy="3282315"/>
+                <wp:effectExtent l="0" t="0" r="175260" b="89535"/>
+                <wp:wrapNone/>
+                <wp:docPr id="557422203" name="Connector: Elbow 10"/>
+                <wp:cNvGraphicFramePr/>
+                <a:graphic xmlns:a="http://schemas.openxmlformats.org/drawingml/2006/main">
+                  <a:graphicData uri="http://schemas.microsoft.com/office/word/2010/wordprocessingShape">
+                    <wps:wsp>
+                      <wps:cNvCnPr/>
+                      <wps:spPr>
+                        <a:xfrm>
+                          <a:off x="0" y="0"/>
+                          <a:ext cx="281940" cy="3282315"/>
+                        </a:xfrm>
+                        <a:prstGeom prst="bentConnector3">
+                          <a:avLst>
+                            <a:gd name="adj1" fmla="val 151322"/>
+                          </a:avLst>
+                        </a:prstGeom>
+                        <a:ln>
+                          <a:tailEnd type="triangle"/>
+                        </a:ln>
+                      </wps:spPr>
+                      <wps:style>
+                        <a:lnRef idx="1">
+                          <a:schemeClr val="accent1"/>
+                        </a:lnRef>
+                        <a:fillRef idx="0">
+                          <a:schemeClr val="accent1"/>
+                        </a:fillRef>
+                        <a:effectRef idx="0">
+                          <a:schemeClr val="accent1"/>
+                        </a:effectRef>
+                        <a:fontRef idx="minor">
+                          <a:schemeClr val="tx1"/>
+                        </a:fontRef>
+                      </wps:style>
+                      <wps:bodyPr/>
+                    </wps:wsp>
+                  </a:graphicData>
+                </a:graphic>
+                <wp14:sizeRelH relativeFrom="margin">
+                  <wp14:pctWidth>0</wp14:pctWidth>
+                </wp14:sizeRelH>
+                <wp14:sizeRelV relativeFrom="margin">
+                  <wp14:pctHeight>0</wp14:pctHeight>
+                </wp14:sizeRelV>
+              </wp:anchor>
+            </w:drawing>
+          </mc:Choice>
+          <mc:Fallback>
+            <w:pict>
+              <v:shapetype w14:anchorId="4AFD3647" id="_x0000_t34" coordsize="21600,21600" o:spt="34" o:oned="t" adj="10800" path="m,l@0,0@0,21600,21600,21600e" filled="f">
+                <v:stroke joinstyle="miter"/>
+                <v:formulas>
+                  <v:f eqn="val #0"/>
+                </v:formulas>
+                <v:path arrowok="t" fillok="f" o:connecttype="none"/>
+                <v:handles>
+                  <v:h position="#0,center"/>
+                </v:handles>
+                <o:lock v:ext="edit" shapetype="t"/>
+              </v:shapetype>
+              <v:shape id="Connector: Elbow 10" o:spid="_x0000_s1026" type="#_x0000_t34" style="position:absolute;margin-left:319.8pt;margin-top:2.15pt;width:22.2pt;height:258.45pt;z-index:251693056;visibility:visible;mso-wrap-style:square;mso-width-percent:0;mso-height-percent:0;mso-wrap-distance-left:9pt;mso-wrap-distance-top:0;mso-wrap-distance-right:9pt;mso-wrap-distance-bottom:0;mso-position-horizontal:absolute;mso-position-horizontal-relative:text;mso-position-vertical:absolute;mso-position-vertical-relative:text;mso-width-percent:0;mso-height-percent:0;mso-width-relative:margin;mso-height-relative:margin" o:gfxdata="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" adj="32686" strokecolor="#4472c4 [3204]" strokeweight=".5pt">
+                <v:stroke endarrow="block"/>
+              </v:shape>
+            </w:pict>
+          </mc:Fallback>
+        </mc:AlternateContent>
+      </w:r>
+      <w:r>
+        <w:rPr>
+          <w:noProof/>
+        </w:rPr>
+        <mc:AlternateContent>
+          <mc:Choice Requires="wps">
+            <w:drawing>
+              <wp:anchor distT="0" distB="0" distL="114300" distR="114300" simplePos="0" relativeHeight="251678720" behindDoc="0" locked="0" layoutInCell="1" allowOverlap="1" wp14:anchorId="45A53006" wp14:editId="0CB13F9D">
                 <wp:simplePos x="0" y="0"/>
                 <wp:positionH relativeFrom="column">
                   <wp:posOffset>3474720</wp:posOffset>
@@ -1235,11 +1471,7 @@
           </mc:Choice>
           <mc:Fallback>
             <w:pict>
-              <v:shapetype w14:anchorId="030F034E" id="_x0000_t32" coordsize="21600,21600" o:spt="32" o:oned="t" path="m,l21600,21600e" filled="f">
-                <v:path arrowok="t" fillok="f" o:connecttype="none"/>
-                <o:lock v:ext="edit" shapetype="t"/>
-              </v:shapetype>
-              <v:shape id="Straight Arrow Connector 14" o:spid="_x0000_s1026" type="#_x0000_t32" style="position:absolute;margin-left:273.6pt;margin-top:18pt;width:0;height:18.6pt;z-index:251678720;visibility:visible;mso-wrap-style:square;mso-wrap-distance-left:9pt;mso-wrap-distance-top:0;mso-wrap-distance-right:9pt;mso-wrap-distance-bottom:0;mso-position-horizontal:absolute;mso-position-horizontal-relative:text;mso-position-vertical:absolute;mso-position-vertical-relative:text" o:gfxdata="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" strokecolor="#4472c4 [3204]" strokeweight=".5pt">
+              <v:shape w14:anchorId="7C646F93" id="Straight Arrow Connector 14" o:spid="_x0000_s1026" type="#_x0000_t32" style="position:absolute;margin-left:273.6pt;margin-top:18pt;width:0;height:18.6pt;z-index:251678720;visibility:visible;mso-wrap-style:square;mso-wrap-distance-left:9pt;mso-wrap-distance-top:0;mso-wrap-distance-right:9pt;mso-wrap-distance-bottom:0;mso-position-horizontal:absolute;mso-position-horizontal-relative:text;mso-position-vertical:absolute;mso-position-vertical-relative:text" o:gfxdata="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" strokecolor="#4472c4 [3204]" strokeweight=".5pt">
                 <v:stroke endarrow="block" joinstyle="miter"/>
               </v:shape>
             </w:pict>
@@ -1368,7 +1600,7 @@
         <mc:AlternateContent>
           <mc:Choice Requires="wps">
             <w:drawing>
-              <wp:anchor distT="0" distB="0" distL="114300" distR="114300" simplePos="0" relativeHeight="251671552" behindDoc="0" locked="0" layoutInCell="1" allowOverlap="1" wp14:anchorId="635DC37B" wp14:editId="09BB751B">
+              <wp:anchor distT="0" distB="0" distL="114300" distR="114300" simplePos="0" relativeHeight="251671552" behindDoc="0" locked="0" layoutInCell="1" allowOverlap="1" wp14:anchorId="635DC37B" wp14:editId="746A9439">
                 <wp:simplePos x="0" y="0"/>
                 <wp:positionH relativeFrom="column">
                   <wp:posOffset>2987040</wp:posOffset>
@@ -1486,16 +1718,86 @@
         <mc:AlternateContent>
           <mc:Choice Requires="wps">
             <w:drawing>
-              <wp:anchor distT="0" distB="0" distL="114300" distR="114300" simplePos="0" relativeHeight="251679744" behindDoc="0" locked="0" layoutInCell="1" allowOverlap="1" wp14:anchorId="05193610" wp14:editId="7EF54137">
+              <wp:anchor distT="0" distB="0" distL="114300" distR="114300" simplePos="0" relativeHeight="251699200" behindDoc="0" locked="0" layoutInCell="1" allowOverlap="1" wp14:anchorId="3EC829B9" wp14:editId="13404BAD">
                 <wp:simplePos x="0" y="0"/>
                 <wp:positionH relativeFrom="column">
-                  <wp:posOffset>3474720</wp:posOffset>
+                  <wp:posOffset>4206240</wp:posOffset>
+                </wp:positionH>
+                <wp:positionV relativeFrom="paragraph">
+                  <wp:posOffset>240665</wp:posOffset>
+                </wp:positionV>
+                <wp:extent cx="182880" cy="243840"/>
+                <wp:effectExtent l="0" t="0" r="26670" b="22860"/>
+                <wp:wrapNone/>
+                <wp:docPr id="658317772" name="Flowchart: Magnetic Disk 14"/>
+                <wp:cNvGraphicFramePr/>
+                <a:graphic xmlns:a="http://schemas.openxmlformats.org/drawingml/2006/main">
+                  <a:graphicData uri="http://schemas.microsoft.com/office/word/2010/wordprocessingShape">
+                    <wps:wsp>
+                      <wps:cNvSpPr/>
+                      <wps:spPr>
+                        <a:xfrm>
+                          <a:off x="0" y="0"/>
+                          <a:ext cx="182880" cy="243840"/>
+                        </a:xfrm>
+                        <a:prstGeom prst="flowChartMagneticDisk">
+                          <a:avLst/>
+                        </a:prstGeom>
+                      </wps:spPr>
+                      <wps:style>
+                        <a:lnRef idx="2">
+                          <a:schemeClr val="accent1">
+                            <a:shade val="15000"/>
+                          </a:schemeClr>
+                        </a:lnRef>
+                        <a:fillRef idx="1">
+                          <a:schemeClr val="accent1"/>
+                        </a:fillRef>
+                        <a:effectRef idx="0">
+                          <a:schemeClr val="accent1"/>
+                        </a:effectRef>
+                        <a:fontRef idx="minor">
+                          <a:schemeClr val="lt1"/>
+                        </a:fontRef>
+                      </wps:style>
+                      <wps:bodyPr rot="0" spcFirstLastPara="0" vertOverflow="overflow" horzOverflow="overflow" vert="horz" wrap="square" lIns="91440" tIns="45720" rIns="91440" bIns="45720" numCol="1" spcCol="0" rtlCol="0" fromWordArt="0" anchor="ctr" anchorCtr="0" forceAA="0" compatLnSpc="1">
+                        <a:prstTxWarp prst="textNoShape">
+                          <a:avLst/>
+                        </a:prstTxWarp>
+                        <a:noAutofit/>
+                      </wps:bodyPr>
+                    </wps:wsp>
+                  </a:graphicData>
+                </a:graphic>
+              </wp:anchor>
+            </w:drawing>
+          </mc:Choice>
+          <mc:Fallback>
+            <w:pict>
+              <v:shape w14:anchorId="65D5AE9B" id="Flowchart: Magnetic Disk 14" o:spid="_x0000_s1026" type="#_x0000_t132" style="position:absolute;margin-left:331.2pt;margin-top:18.95pt;width:14.4pt;height:19.2pt;z-index:251699200;visibility:visible;mso-wrap-style:square;mso-wrap-distance-left:9pt;mso-wrap-distance-top:0;mso-wrap-distance-right:9pt;mso-wrap-distance-bottom:0;mso-position-horizontal:absolute;mso-position-horizontal-relative:text;mso-position-vertical:absolute;mso-position-vertical-relative:text;v-text-anchor:middle" o:gfxdata="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" fillcolor="#4472c4 [3204]" strokecolor="#09101d [484]" strokeweight="1pt">
+                <v:stroke joinstyle="miter"/>
+              </v:shape>
+            </w:pict>
+          </mc:Fallback>
+        </mc:AlternateContent>
+      </w:r>
+      <w:r>
+        <w:rPr>
+          <w:noProof/>
+        </w:rPr>
+        <mc:AlternateContent>
+          <mc:Choice Requires="wps">
+            <w:drawing>
+              <wp:anchor distT="0" distB="0" distL="114300" distR="114300" simplePos="0" relativeHeight="251679744" behindDoc="0" locked="0" layoutInCell="1" allowOverlap="1" wp14:anchorId="05193610" wp14:editId="0B926B51">
+                <wp:simplePos x="0" y="0"/>
+                <wp:positionH relativeFrom="column">
+                  <wp:posOffset>3487652</wp:posOffset>
                 </wp:positionH>
                 <wp:positionV relativeFrom="paragraph">
                   <wp:posOffset>175895</wp:posOffset>
                 </wp:positionV>
-                <wp:extent cx="45719" cy="220980"/>
-                <wp:effectExtent l="38100" t="0" r="50165" b="64770"/>
+                <wp:extent cx="4641" cy="220980"/>
+                <wp:effectExtent l="76200" t="0" r="71755" b="64770"/>
                 <wp:wrapNone/>
                 <wp:docPr id="6075907" name="Straight Arrow Connector 17"/>
                 <wp:cNvGraphicFramePr/>
@@ -1506,7 +1808,7 @@
                       <wps:spPr>
                         <a:xfrm>
                           <a:off x="0" y="0"/>
-                          <a:ext cx="45719" cy="220980"/>
+                          <a:ext cx="4641" cy="220980"/>
                         </a:xfrm>
                         <a:prstGeom prst="straightConnector1">
                           <a:avLst/>
@@ -1544,7 +1846,7 @@
           </mc:Choice>
           <mc:Fallback>
             <w:pict>
-              <v:shape w14:anchorId="33B302C7" id="Straight Arrow Connector 17" o:spid="_x0000_s1026" type="#_x0000_t32" style="position:absolute;margin-left:273.6pt;margin-top:13.85pt;width:3.6pt;height:17.4pt;z-index:251679744;visibility:visible;mso-wrap-style:square;mso-width-percent:0;mso-height-percent:0;mso-wrap-distance-left:9pt;mso-wrap-distance-top:0;mso-wrap-distance-right:9pt;mso-wrap-distance-bottom:0;mso-position-horizontal:absolute;mso-position-horizontal-relative:text;mso-position-vertical:absolute;mso-position-vertical-relative:text;mso-width-percent:0;mso-height-percent:0;mso-width-relative:margin;mso-height-relative:margin" o:gfxdata="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" strokecolor="#4472c4 [3204]" strokeweight=".5pt">
+              <v:shape w14:anchorId="1D7838F0" id="Straight Arrow Connector 17" o:spid="_x0000_s1026" type="#_x0000_t32" style="position:absolute;margin-left:274.6pt;margin-top:13.85pt;width:.35pt;height:17.4pt;z-index:251679744;visibility:visible;mso-wrap-style:square;mso-width-percent:0;mso-height-percent:0;mso-wrap-distance-left:9pt;mso-wrap-distance-top:0;mso-wrap-distance-right:9pt;mso-wrap-distance-bottom:0;mso-position-horizontal:absolute;mso-position-horizontal-relative:text;mso-position-vertical:absolute;mso-position-vertical-relative:text;mso-width-percent:0;mso-height-percent:0;mso-width-relative:margin;mso-height-relative:margin" o:gfxdata="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" strokecolor="#4472c4 [3204]" strokeweight=".5pt">
                 <v:stroke endarrow="block" joinstyle="miter"/>
               </v:shape>
             </w:pict>
@@ -1560,7 +1862,74 @@
         <mc:AlternateContent>
           <mc:Choice Requires="wps">
             <w:drawing>
-              <wp:anchor distT="0" distB="0" distL="114300" distR="114300" simplePos="0" relativeHeight="251666432" behindDoc="0" locked="0" layoutInCell="1" allowOverlap="1" wp14:anchorId="1F71DC51" wp14:editId="6416141F">
+              <wp:anchor distT="0" distB="0" distL="114300" distR="114300" simplePos="0" relativeHeight="251703296" behindDoc="0" locked="0" layoutInCell="1" allowOverlap="1" wp14:anchorId="5C1E1FD3" wp14:editId="528EEA64">
+                <wp:simplePos x="0" y="0"/>
+                <wp:positionH relativeFrom="column">
+                  <wp:posOffset>4061460</wp:posOffset>
+                </wp:positionH>
+                <wp:positionV relativeFrom="paragraph">
+                  <wp:posOffset>61595</wp:posOffset>
+                </wp:positionV>
+                <wp:extent cx="144780" cy="137160"/>
+                <wp:effectExtent l="38100" t="38100" r="64770" b="53340"/>
+                <wp:wrapNone/>
+                <wp:docPr id="1660079422" name="Straight Arrow Connector 16"/>
+                <wp:cNvGraphicFramePr/>
+                <a:graphic xmlns:a="http://schemas.openxmlformats.org/drawingml/2006/main">
+                  <a:graphicData uri="http://schemas.microsoft.com/office/word/2010/wordprocessingShape">
+                    <wps:wsp>
+                      <wps:cNvCnPr/>
+                      <wps:spPr>
+                        <a:xfrm flipV="1">
+                          <a:off x="0" y="0"/>
+                          <a:ext cx="144780" cy="137160"/>
+                        </a:xfrm>
+                        <a:prstGeom prst="straightConnector1">
+                          <a:avLst/>
+                        </a:prstGeom>
+                        <a:ln>
+                          <a:headEnd type="triangle"/>
+                          <a:tailEnd type="triangle"/>
+                        </a:ln>
+                      </wps:spPr>
+                      <wps:style>
+                        <a:lnRef idx="1">
+                          <a:schemeClr val="accent1"/>
+                        </a:lnRef>
+                        <a:fillRef idx="0">
+                          <a:schemeClr val="accent1"/>
+                        </a:fillRef>
+                        <a:effectRef idx="0">
+                          <a:schemeClr val="accent1"/>
+                        </a:effectRef>
+                        <a:fontRef idx="minor">
+                          <a:schemeClr val="tx1"/>
+                        </a:fontRef>
+                      </wps:style>
+                      <wps:bodyPr/>
+                    </wps:wsp>
+                  </a:graphicData>
+                </a:graphic>
+              </wp:anchor>
+            </w:drawing>
+          </mc:Choice>
+          <mc:Fallback>
+            <w:pict>
+              <v:shape w14:anchorId="5253CA66" id="Straight Arrow Connector 16" o:spid="_x0000_s1026" type="#_x0000_t32" style="position:absolute;margin-left:319.8pt;margin-top:4.85pt;width:11.4pt;height:10.8pt;flip:y;z-index:251703296;visibility:visible;mso-wrap-style:square;mso-wrap-distance-left:9pt;mso-wrap-distance-top:0;mso-wrap-distance-right:9pt;mso-wrap-distance-bottom:0;mso-position-horizontal:absolute;mso-position-horizontal-relative:text;mso-position-vertical:absolute;mso-position-vertical-relative:text" o:gfxdata="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" strokecolor="#4472c4 [3204]" strokeweight=".5pt">
+                <v:stroke startarrow="block" endarrow="block" joinstyle="miter"/>
+              </v:shape>
+            </w:pict>
+          </mc:Fallback>
+        </mc:AlternateContent>
+      </w:r>
+      <w:r>
+        <w:rPr>
+          <w:noProof/>
+        </w:rPr>
+        <mc:AlternateContent>
+          <mc:Choice Requires="wps">
+            <w:drawing>
+              <wp:anchor distT="0" distB="0" distL="114300" distR="114300" simplePos="0" relativeHeight="251666432" behindDoc="0" locked="0" layoutInCell="1" allowOverlap="1" wp14:anchorId="1F71DC51" wp14:editId="54D07EC2">
                 <wp:simplePos x="0" y="0"/>
                 <wp:positionH relativeFrom="column">
                   <wp:posOffset>2887980</wp:posOffset>
@@ -1678,16 +2047,16 @@
         <mc:AlternateContent>
           <mc:Choice Requires="wps">
             <w:drawing>
-              <wp:anchor distT="0" distB="0" distL="114300" distR="114300" simplePos="0" relativeHeight="251680768" behindDoc="0" locked="0" layoutInCell="1" allowOverlap="1" wp14:anchorId="385F00CE" wp14:editId="2353B994">
+              <wp:anchor distT="0" distB="0" distL="114300" distR="114300" simplePos="0" relativeHeight="251680768" behindDoc="0" locked="0" layoutInCell="1" allowOverlap="1" wp14:anchorId="385F00CE" wp14:editId="05FE11C3">
                 <wp:simplePos x="0" y="0"/>
                 <wp:positionH relativeFrom="column">
-                  <wp:posOffset>3458845</wp:posOffset>
+                  <wp:posOffset>3472143</wp:posOffset>
                 </wp:positionH>
                 <wp:positionV relativeFrom="paragraph">
                   <wp:posOffset>206375</wp:posOffset>
                 </wp:positionV>
-                <wp:extent cx="45719" cy="223128"/>
-                <wp:effectExtent l="38100" t="0" r="50165" b="62865"/>
+                <wp:extent cx="11956" cy="222885"/>
+                <wp:effectExtent l="57150" t="0" r="64770" b="62865"/>
                 <wp:wrapNone/>
                 <wp:docPr id="1123489182" name="Straight Arrow Connector 18"/>
                 <wp:cNvGraphicFramePr/>
@@ -1698,7 +2067,7 @@
                       <wps:spPr>
                         <a:xfrm>
                           <a:off x="0" y="0"/>
-                          <a:ext cx="45719" cy="223128"/>
+                          <a:ext cx="11956" cy="222885"/>
                         </a:xfrm>
                         <a:prstGeom prst="straightConnector1">
                           <a:avLst/>
@@ -1736,8 +2105,76 @@
           </mc:Choice>
           <mc:Fallback>
             <w:pict>
-              <v:shape w14:anchorId="6093E193" id="Straight Arrow Connector 18" o:spid="_x0000_s1026" type="#_x0000_t32" style="position:absolute;margin-left:272.35pt;margin-top:16.25pt;width:3.6pt;height:17.55pt;z-index:251680768;visibility:visible;mso-wrap-style:square;mso-width-percent:0;mso-height-percent:0;mso-wrap-distance-left:9pt;mso-wrap-distance-top:0;mso-wrap-distance-right:9pt;mso-wrap-distance-bottom:0;mso-position-horizontal:absolute;mso-position-horizontal-relative:text;mso-position-vertical:absolute;mso-position-vertical-relative:text;mso-width-percent:0;mso-height-percent:0;mso-width-relative:margin;mso-height-relative:margin" o:gfxdata="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" strokecolor="#4472c4 [3204]" strokeweight=".5pt">
+              <v:shape w14:anchorId="6A9BB32C" id="Straight Arrow Connector 18" o:spid="_x0000_s1026" type="#_x0000_t32" style="position:absolute;margin-left:273.4pt;margin-top:16.25pt;width:.95pt;height:17.55pt;z-index:251680768;visibility:visible;mso-wrap-style:square;mso-width-percent:0;mso-height-percent:0;mso-wrap-distance-left:9pt;mso-wrap-distance-top:0;mso-wrap-distance-right:9pt;mso-wrap-distance-bottom:0;mso-position-horizontal:absolute;mso-position-horizontal-relative:text;mso-position-vertical:absolute;mso-position-vertical-relative:text;mso-width-percent:0;mso-height-percent:0;mso-width-relative:margin;mso-height-relative:margin" o:gfxdata="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" strokecolor="#4472c4 [3204]" strokeweight=".5pt">
                 <v:stroke endarrow="block" joinstyle="miter"/>
+              </v:shape>
+            </w:pict>
+          </mc:Fallback>
+        </mc:AlternateContent>
+      </w:r>
+      <w:r>
+        <w:rPr>
+          <w:noProof/>
+        </w:rPr>
+        <mc:AlternateContent>
+          <mc:Choice Requires="wps">
+            <w:drawing>
+              <wp:anchor distT="0" distB="0" distL="114300" distR="114300" simplePos="0" relativeHeight="251694080" behindDoc="0" locked="0" layoutInCell="1" allowOverlap="1" wp14:anchorId="365C5900" wp14:editId="7F5B32C1">
+                <wp:simplePos x="0" y="0"/>
+                <wp:positionH relativeFrom="column">
+                  <wp:posOffset>4061460</wp:posOffset>
+                </wp:positionH>
+                <wp:positionV relativeFrom="paragraph">
+                  <wp:posOffset>65405</wp:posOffset>
+                </wp:positionV>
+                <wp:extent cx="238760" cy="1882140"/>
+                <wp:effectExtent l="0" t="0" r="85090" b="60960"/>
+                <wp:wrapNone/>
+                <wp:docPr id="1749692008" name="Connector: Elbow 11"/>
+                <wp:cNvGraphicFramePr/>
+                <a:graphic xmlns:a="http://schemas.openxmlformats.org/drawingml/2006/main">
+                  <a:graphicData uri="http://schemas.microsoft.com/office/word/2010/wordprocessingShape">
+                    <wps:wsp>
+                      <wps:cNvCnPr/>
+                      <wps:spPr>
+                        <a:xfrm>
+                          <a:off x="0" y="0"/>
+                          <a:ext cx="238760" cy="1882140"/>
+                        </a:xfrm>
+                        <a:prstGeom prst="bentConnector3">
+                          <a:avLst>
+                            <a:gd name="adj1" fmla="val 101064"/>
+                          </a:avLst>
+                        </a:prstGeom>
+                        <a:ln>
+                          <a:tailEnd type="triangle"/>
+                        </a:ln>
+                      </wps:spPr>
+                      <wps:style>
+                        <a:lnRef idx="1">
+                          <a:schemeClr val="accent1"/>
+                        </a:lnRef>
+                        <a:fillRef idx="0">
+                          <a:schemeClr val="accent1"/>
+                        </a:fillRef>
+                        <a:effectRef idx="0">
+                          <a:schemeClr val="accent1"/>
+                        </a:effectRef>
+                        <a:fontRef idx="minor">
+                          <a:schemeClr val="tx1"/>
+                        </a:fontRef>
+                      </wps:style>
+                      <wps:bodyPr/>
+                    </wps:wsp>
+                  </a:graphicData>
+                </a:graphic>
+              </wp:anchor>
+            </w:drawing>
+          </mc:Choice>
+          <mc:Fallback>
+            <w:pict>
+              <v:shape w14:anchorId="622CEA12" id="Connector: Elbow 11" o:spid="_x0000_s1026" type="#_x0000_t34" style="position:absolute;margin-left:319.8pt;margin-top:5.15pt;width:18.8pt;height:148.2pt;z-index:251694080;visibility:visible;mso-wrap-style:square;mso-wrap-distance-left:9pt;mso-wrap-distance-top:0;mso-wrap-distance-right:9pt;mso-wrap-distance-bottom:0;mso-position-horizontal:absolute;mso-position-horizontal-relative:text;mso-position-vertical:absolute;mso-position-vertical-relative:text" o:gfxdata="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" adj="21830" strokecolor="#4472c4 [3204]" strokeweight=".5pt">
+                <v:stroke endarrow="block"/>
               </v:shape>
             </w:pict>
           </mc:Fallback>
@@ -1752,7 +2189,77 @@
         <mc:AlternateContent>
           <mc:Choice Requires="wps">
             <w:drawing>
-              <wp:anchor distT="0" distB="0" distL="114300" distR="114300" simplePos="0" relativeHeight="251677696" behindDoc="0" locked="0" layoutInCell="1" allowOverlap="1" wp14:anchorId="7F6CC471" wp14:editId="139ACBBD">
+              <wp:anchor distT="0" distB="0" distL="114300" distR="114300" simplePos="0" relativeHeight="251701248" behindDoc="0" locked="0" layoutInCell="1" allowOverlap="1" wp14:anchorId="5119E09F" wp14:editId="1157399A">
+                <wp:simplePos x="0" y="0"/>
+                <wp:positionH relativeFrom="column">
+                  <wp:posOffset>4061460</wp:posOffset>
+                </wp:positionH>
+                <wp:positionV relativeFrom="paragraph">
+                  <wp:posOffset>198755</wp:posOffset>
+                </wp:positionV>
+                <wp:extent cx="182880" cy="243840"/>
+                <wp:effectExtent l="0" t="0" r="26670" b="22860"/>
+                <wp:wrapNone/>
+                <wp:docPr id="490969882" name="Flowchart: Magnetic Disk 14"/>
+                <wp:cNvGraphicFramePr/>
+                <a:graphic xmlns:a="http://schemas.openxmlformats.org/drawingml/2006/main">
+                  <a:graphicData uri="http://schemas.microsoft.com/office/word/2010/wordprocessingShape">
+                    <wps:wsp>
+                      <wps:cNvSpPr/>
+                      <wps:spPr>
+                        <a:xfrm>
+                          <a:off x="0" y="0"/>
+                          <a:ext cx="182880" cy="243840"/>
+                        </a:xfrm>
+                        <a:prstGeom prst="flowChartMagneticDisk">
+                          <a:avLst/>
+                        </a:prstGeom>
+                      </wps:spPr>
+                      <wps:style>
+                        <a:lnRef idx="2">
+                          <a:schemeClr val="accent1">
+                            <a:shade val="15000"/>
+                          </a:schemeClr>
+                        </a:lnRef>
+                        <a:fillRef idx="1">
+                          <a:schemeClr val="accent1"/>
+                        </a:fillRef>
+                        <a:effectRef idx="0">
+                          <a:schemeClr val="accent1"/>
+                        </a:effectRef>
+                        <a:fontRef idx="minor">
+                          <a:schemeClr val="lt1"/>
+                        </a:fontRef>
+                      </wps:style>
+                      <wps:bodyPr rot="0" spcFirstLastPara="0" vertOverflow="overflow" horzOverflow="overflow" vert="horz" wrap="square" lIns="91440" tIns="45720" rIns="91440" bIns="45720" numCol="1" spcCol="0" rtlCol="0" fromWordArt="0" anchor="ctr" anchorCtr="0" forceAA="0" compatLnSpc="1">
+                        <a:prstTxWarp prst="textNoShape">
+                          <a:avLst/>
+                        </a:prstTxWarp>
+                        <a:noAutofit/>
+                      </wps:bodyPr>
+                    </wps:wsp>
+                  </a:graphicData>
+                </a:graphic>
+              </wp:anchor>
+            </w:drawing>
+          </mc:Choice>
+          <mc:Fallback>
+            <w:pict>
+              <v:shape w14:anchorId="0C174426" id="Flowchart: Magnetic Disk 14" o:spid="_x0000_s1026" type="#_x0000_t132" style="position:absolute;margin-left:319.8pt;margin-top:15.65pt;width:14.4pt;height:19.2pt;z-index:251701248;visibility:visible;mso-wrap-style:square;mso-wrap-distance-left:9pt;mso-wrap-distance-top:0;mso-wrap-distance-right:9pt;mso-wrap-distance-bottom:0;mso-position-horizontal:absolute;mso-position-horizontal-relative:text;mso-position-vertical:absolute;mso-position-vertical-relative:text;v-text-anchor:middle" o:gfxdata="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" fillcolor="#4472c4 [3204]" strokecolor="#09101d [484]" strokeweight="1pt">
+                <v:stroke joinstyle="miter"/>
+              </v:shape>
+            </w:pict>
+          </mc:Fallback>
+        </mc:AlternateContent>
+      </w:r>
+      <w:r>
+        <w:rPr>
+          <w:noProof/>
+        </w:rPr>
+        <mc:AlternateContent>
+          <mc:Choice Requires="wps">
+            <w:drawing>
+              <wp:anchor distT="0" distB="0" distL="114300" distR="114300" simplePos="0" relativeHeight="251677696" behindDoc="0" locked="0" layoutInCell="1" allowOverlap="1" wp14:anchorId="7F6CC471" wp14:editId="648A5A82">
                 <wp:simplePos x="0" y="0"/>
                 <wp:positionH relativeFrom="column">
                   <wp:posOffset>2994660</wp:posOffset>
@@ -1870,7 +2377,146 @@
         <mc:AlternateContent>
           <mc:Choice Requires="wps">
             <w:drawing>
-              <wp:anchor distT="0" distB="0" distL="114300" distR="114300" simplePos="0" relativeHeight="251685888" behindDoc="0" locked="0" layoutInCell="1" allowOverlap="1" wp14:anchorId="22AFFD40" wp14:editId="72A9FE52">
+              <wp:anchor distT="0" distB="0" distL="114300" distR="114300" simplePos="0" relativeHeight="251704320" behindDoc="0" locked="0" layoutInCell="1" allowOverlap="1" wp14:anchorId="2E06749E" wp14:editId="18B344AF">
+                <wp:simplePos x="0" y="0"/>
+                <wp:positionH relativeFrom="column">
+                  <wp:posOffset>4015740</wp:posOffset>
+                </wp:positionH>
+                <wp:positionV relativeFrom="paragraph">
+                  <wp:posOffset>104140</wp:posOffset>
+                </wp:positionV>
+                <wp:extent cx="91440" cy="197485"/>
+                <wp:effectExtent l="38100" t="38100" r="60960" b="50165"/>
+                <wp:wrapNone/>
+                <wp:docPr id="1690845410" name="Straight Arrow Connector 17"/>
+                <wp:cNvGraphicFramePr/>
+                <a:graphic xmlns:a="http://schemas.openxmlformats.org/drawingml/2006/main">
+                  <a:graphicData uri="http://schemas.microsoft.com/office/word/2010/wordprocessingShape">
+                    <wps:wsp>
+                      <wps:cNvCnPr/>
+                      <wps:spPr>
+                        <a:xfrm flipV="1">
+                          <a:off x="0" y="0"/>
+                          <a:ext cx="91440" cy="197485"/>
+                        </a:xfrm>
+                        <a:prstGeom prst="straightConnector1">
+                          <a:avLst/>
+                        </a:prstGeom>
+                        <a:ln>
+                          <a:headEnd type="triangle"/>
+                          <a:tailEnd type="triangle"/>
+                        </a:ln>
+                      </wps:spPr>
+                      <wps:style>
+                        <a:lnRef idx="1">
+                          <a:schemeClr val="accent1"/>
+                        </a:lnRef>
+                        <a:fillRef idx="0">
+                          <a:schemeClr val="accent1"/>
+                        </a:fillRef>
+                        <a:effectRef idx="0">
+                          <a:schemeClr val="accent1"/>
+                        </a:effectRef>
+                        <a:fontRef idx="minor">
+                          <a:schemeClr val="tx1"/>
+                        </a:fontRef>
+                      </wps:style>
+                      <wps:bodyPr/>
+                    </wps:wsp>
+                  </a:graphicData>
+                </a:graphic>
+              </wp:anchor>
+            </w:drawing>
+          </mc:Choice>
+          <mc:Fallback>
+            <w:pict>
+              <v:shape w14:anchorId="1B39E576" id="Straight Arrow Connector 17" o:spid="_x0000_s1026" type="#_x0000_t32" style="position:absolute;margin-left:316.2pt;margin-top:8.2pt;width:7.2pt;height:15.55pt;flip:y;z-index:251704320;visibility:visible;mso-wrap-style:square;mso-wrap-distance-left:9pt;mso-wrap-distance-top:0;mso-wrap-distance-right:9pt;mso-wrap-distance-bottom:0;mso-position-horizontal:absolute;mso-position-horizontal-relative:text;mso-position-vertical:absolute;mso-position-vertical-relative:text" o:gfxdata="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" strokecolor="#4472c4 [3204]" strokeweight=".5pt">
+                <v:stroke startarrow="block" endarrow="block" joinstyle="miter"/>
+              </v:shape>
+            </w:pict>
+          </mc:Fallback>
+        </mc:AlternateContent>
+      </w:r>
+      <w:r>
+        <w:rPr>
+          <w:noProof/>
+        </w:rPr>
+        <mc:AlternateContent>
+          <mc:Choice Requires="wps">
+            <w:drawing>
+              <wp:anchor distT="0" distB="0" distL="114300" distR="114300" simplePos="0" relativeHeight="251681792" behindDoc="0" locked="0" layoutInCell="1" allowOverlap="1" wp14:anchorId="7AC0442B" wp14:editId="5853D717">
+                <wp:simplePos x="0" y="0"/>
+                <wp:positionH relativeFrom="column">
+                  <wp:posOffset>3435985</wp:posOffset>
+                </wp:positionH>
+                <wp:positionV relativeFrom="paragraph">
+                  <wp:posOffset>100866</wp:posOffset>
+                </wp:positionV>
+                <wp:extent cx="219" cy="197773"/>
+                <wp:effectExtent l="76200" t="0" r="57150" b="50165"/>
+                <wp:wrapNone/>
+                <wp:docPr id="822583320" name="Straight Arrow Connector 19"/>
+                <wp:cNvGraphicFramePr/>
+                <a:graphic xmlns:a="http://schemas.openxmlformats.org/drawingml/2006/main">
+                  <a:graphicData uri="http://schemas.microsoft.com/office/word/2010/wordprocessingShape">
+                    <wps:wsp>
+                      <wps:cNvCnPr/>
+                      <wps:spPr>
+                        <a:xfrm flipH="1">
+                          <a:off x="0" y="0"/>
+                          <a:ext cx="219" cy="197773"/>
+                        </a:xfrm>
+                        <a:prstGeom prst="straightConnector1">
+                          <a:avLst/>
+                        </a:prstGeom>
+                        <a:ln>
+                          <a:tailEnd type="triangle"/>
+                        </a:ln>
+                      </wps:spPr>
+                      <wps:style>
+                        <a:lnRef idx="1">
+                          <a:schemeClr val="accent1"/>
+                        </a:lnRef>
+                        <a:fillRef idx="0">
+                          <a:schemeClr val="accent1"/>
+                        </a:fillRef>
+                        <a:effectRef idx="0">
+                          <a:schemeClr val="accent1"/>
+                        </a:effectRef>
+                        <a:fontRef idx="minor">
+                          <a:schemeClr val="tx1"/>
+                        </a:fontRef>
+                      </wps:style>
+                      <wps:bodyPr/>
+                    </wps:wsp>
+                  </a:graphicData>
+                </a:graphic>
+                <wp14:sizeRelH relativeFrom="margin">
+                  <wp14:pctWidth>0</wp14:pctWidth>
+                </wp14:sizeRelH>
+                <wp14:sizeRelV relativeFrom="margin">
+                  <wp14:pctHeight>0</wp14:pctHeight>
+                </wp14:sizeRelV>
+              </wp:anchor>
+            </w:drawing>
+          </mc:Choice>
+          <mc:Fallback>
+            <w:pict>
+              <v:shape w14:anchorId="7A83CAB4" id="Straight Arrow Connector 19" o:spid="_x0000_s1026" type="#_x0000_t32" style="position:absolute;margin-left:270.55pt;margin-top:7.95pt;width:0;height:15.55pt;flip:x;z-index:251681792;visibility:visible;mso-wrap-style:square;mso-width-percent:0;mso-height-percent:0;mso-wrap-distance-left:9pt;mso-wrap-distance-top:0;mso-wrap-distance-right:9pt;mso-wrap-distance-bottom:0;mso-position-horizontal:absolute;mso-position-horizontal-relative:text;mso-position-vertical:absolute;mso-position-vertical-relative:text;mso-width-percent:0;mso-height-percent:0;mso-width-relative:margin;mso-height-relative:margin" o:gfxdata="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" strokecolor="#4472c4 [3204]" strokeweight=".5pt">
+                <v:stroke endarrow="block" joinstyle="miter"/>
+              </v:shape>
+            </w:pict>
+          </mc:Fallback>
+        </mc:AlternateContent>
+      </w:r>
+      <w:r>
+        <w:rPr>
+          <w:noProof/>
+        </w:rPr>
+        <mc:AlternateContent>
+          <mc:Choice Requires="wps">
+            <w:drawing>
+              <wp:anchor distT="0" distB="0" distL="114300" distR="114300" simplePos="0" relativeHeight="251685888" behindDoc="0" locked="0" layoutInCell="1" allowOverlap="1" wp14:anchorId="22AFFD40" wp14:editId="30E1825B">
                 <wp:simplePos x="0" y="0"/>
                 <wp:positionH relativeFrom="column">
                   <wp:posOffset>5478780</wp:posOffset>
@@ -1925,79 +2571,7 @@
           </mc:Choice>
           <mc:Fallback>
             <w:pict>
-              <v:shape w14:anchorId="284A097E" id="Straight Arrow Connector 25" o:spid="_x0000_s1026" type="#_x0000_t32" style="position:absolute;margin-left:431.4pt;margin-top:15.4pt;width:0;height:110.3pt;z-index:251685888;visibility:visible;mso-wrap-style:square;mso-height-percent:0;mso-wrap-distance-left:9pt;mso-wrap-distance-top:0;mso-wrap-distance-right:9pt;mso-wrap-distance-bottom:0;mso-position-horizontal:absolute;mso-position-horizontal-relative:text;mso-position-vertical:absolute;mso-position-vertical-relative:text;mso-height-percent:0;mso-height-relative:margin" o:gfxdata="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" strokecolor="#4472c4 [3204]" strokeweight=".5pt">
-                <v:stroke endarrow="block" joinstyle="miter"/>
-              </v:shape>
-            </w:pict>
-          </mc:Fallback>
-        </mc:AlternateContent>
-      </w:r>
-      <w:r>
-        <w:rPr>
-          <w:noProof/>
-        </w:rPr>
-        <mc:AlternateContent>
-          <mc:Choice Requires="wps">
-            <w:drawing>
-              <wp:anchor distT="0" distB="0" distL="114300" distR="114300" simplePos="0" relativeHeight="251681792" behindDoc="0" locked="0" layoutInCell="1" allowOverlap="1" wp14:anchorId="7AC0442B" wp14:editId="2A2FEFC2">
-                <wp:simplePos x="0" y="0"/>
-                <wp:positionH relativeFrom="column">
-                  <wp:posOffset>3429001</wp:posOffset>
-                </wp:positionH>
-                <wp:positionV relativeFrom="paragraph">
-                  <wp:posOffset>126365</wp:posOffset>
-                </wp:positionV>
-                <wp:extent cx="45719" cy="148590"/>
-                <wp:effectExtent l="57150" t="0" r="50165" b="60960"/>
-                <wp:wrapNone/>
-                <wp:docPr id="822583320" name="Straight Arrow Connector 19"/>
-                <wp:cNvGraphicFramePr/>
-                <a:graphic xmlns:a="http://schemas.openxmlformats.org/drawingml/2006/main">
-                  <a:graphicData uri="http://schemas.microsoft.com/office/word/2010/wordprocessingShape">
-                    <wps:wsp>
-                      <wps:cNvCnPr/>
-                      <wps:spPr>
-                        <a:xfrm flipH="1">
-                          <a:off x="0" y="0"/>
-                          <a:ext cx="45719" cy="148590"/>
-                        </a:xfrm>
-                        <a:prstGeom prst="straightConnector1">
-                          <a:avLst/>
-                        </a:prstGeom>
-                        <a:ln>
-                          <a:tailEnd type="triangle"/>
-                        </a:ln>
-                      </wps:spPr>
-                      <wps:style>
-                        <a:lnRef idx="1">
-                          <a:schemeClr val="accent1"/>
-                        </a:lnRef>
-                        <a:fillRef idx="0">
-                          <a:schemeClr val="accent1"/>
-                        </a:fillRef>
-                        <a:effectRef idx="0">
-                          <a:schemeClr val="accent1"/>
-                        </a:effectRef>
-                        <a:fontRef idx="minor">
-                          <a:schemeClr val="tx1"/>
-                        </a:fontRef>
-                      </wps:style>
-                      <wps:bodyPr/>
-                    </wps:wsp>
-                  </a:graphicData>
-                </a:graphic>
-                <wp14:sizeRelH relativeFrom="margin">
-                  <wp14:pctWidth>0</wp14:pctWidth>
-                </wp14:sizeRelH>
-                <wp14:sizeRelV relativeFrom="margin">
-                  <wp14:pctHeight>0</wp14:pctHeight>
-                </wp14:sizeRelV>
-              </wp:anchor>
-            </w:drawing>
-          </mc:Choice>
-          <mc:Fallback>
-            <w:pict>
-              <v:shape w14:anchorId="40B9CF1F" id="Straight Arrow Connector 19" o:spid="_x0000_s1026" type="#_x0000_t32" style="position:absolute;margin-left:270pt;margin-top:9.95pt;width:3.6pt;height:11.7pt;flip:x;z-index:251681792;visibility:visible;mso-wrap-style:square;mso-width-percent:0;mso-height-percent:0;mso-wrap-distance-left:9pt;mso-wrap-distance-top:0;mso-wrap-distance-right:9pt;mso-wrap-distance-bottom:0;mso-position-horizontal:absolute;mso-position-horizontal-relative:text;mso-position-vertical:absolute;mso-position-vertical-relative:text;mso-width-percent:0;mso-height-percent:0;mso-width-relative:margin;mso-height-relative:margin" o:gfxdata="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" strokecolor="#4472c4 [3204]" strokeweight=".5pt">
+              <v:shape w14:anchorId="298837C4" id="Straight Arrow Connector 25" o:spid="_x0000_s1026" type="#_x0000_t32" style="position:absolute;margin-left:431.4pt;margin-top:15.4pt;width:0;height:110.3pt;z-index:251685888;visibility:visible;mso-wrap-style:square;mso-height-percent:0;mso-wrap-distance-left:9pt;mso-wrap-distance-top:0;mso-wrap-distance-right:9pt;mso-wrap-distance-bottom:0;mso-position-horizontal:absolute;mso-position-horizontal-relative:text;mso-position-vertical:absolute;mso-position-vertical-relative:text;mso-height-percent:0;mso-height-relative:margin" o:gfxdata="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" strokecolor="#4472c4 [3204]" strokeweight=".5pt">
                 <v:stroke endarrow="block" joinstyle="miter"/>
               </v:shape>
             </w:pict>
@@ -2011,6 +2585,74 @@
           <w:tab w:val="left" w:pos="5676"/>
         </w:tabs>
       </w:pPr>
+      <w:r>
+        <w:rPr>
+          <w:noProof/>
+        </w:rPr>
+        <mc:AlternateContent>
+          <mc:Choice Requires="wps">
+            <w:drawing>
+              <wp:anchor distT="0" distB="0" distL="114300" distR="114300" simplePos="0" relativeHeight="251695104" behindDoc="0" locked="0" layoutInCell="1" allowOverlap="1" wp14:anchorId="42C088E7" wp14:editId="3AAD6B06">
+                <wp:simplePos x="0" y="0"/>
+                <wp:positionH relativeFrom="column">
+                  <wp:posOffset>4061460</wp:posOffset>
+                </wp:positionH>
+                <wp:positionV relativeFrom="paragraph">
+                  <wp:posOffset>229870</wp:posOffset>
+                </wp:positionV>
+                <wp:extent cx="144780" cy="861060"/>
+                <wp:effectExtent l="0" t="0" r="64770" b="53340"/>
+                <wp:wrapNone/>
+                <wp:docPr id="2026873480" name="Connector: Elbow 12"/>
+                <wp:cNvGraphicFramePr/>
+                <a:graphic xmlns:a="http://schemas.openxmlformats.org/drawingml/2006/main">
+                  <a:graphicData uri="http://schemas.microsoft.com/office/word/2010/wordprocessingShape">
+                    <wps:wsp>
+                      <wps:cNvCnPr/>
+                      <wps:spPr>
+                        <a:xfrm>
+                          <a:off x="0" y="0"/>
+                          <a:ext cx="144780" cy="861060"/>
+                        </a:xfrm>
+                        <a:prstGeom prst="bentConnector3">
+                          <a:avLst>
+                            <a:gd name="adj1" fmla="val 97368"/>
+                          </a:avLst>
+                        </a:prstGeom>
+                        <a:ln>
+                          <a:tailEnd type="triangle"/>
+                        </a:ln>
+                      </wps:spPr>
+                      <wps:style>
+                        <a:lnRef idx="1">
+                          <a:schemeClr val="accent1"/>
+                        </a:lnRef>
+                        <a:fillRef idx="0">
+                          <a:schemeClr val="accent1"/>
+                        </a:fillRef>
+                        <a:effectRef idx="0">
+                          <a:schemeClr val="accent1"/>
+                        </a:effectRef>
+                        <a:fontRef idx="minor">
+                          <a:schemeClr val="tx1"/>
+                        </a:fontRef>
+                      </wps:style>
+                      <wps:bodyPr/>
+                    </wps:wsp>
+                  </a:graphicData>
+                </a:graphic>
+              </wp:anchor>
+            </w:drawing>
+          </mc:Choice>
+          <mc:Fallback>
+            <w:pict>
+              <v:shape w14:anchorId="55F6A6F8" id="Connector: Elbow 12" o:spid="_x0000_s1026" type="#_x0000_t34" style="position:absolute;margin-left:319.8pt;margin-top:18.1pt;width:11.4pt;height:67.8pt;z-index:251695104;visibility:visible;mso-wrap-style:square;mso-wrap-distance-left:9pt;mso-wrap-distance-top:0;mso-wrap-distance-right:9pt;mso-wrap-distance-bottom:0;mso-position-horizontal:absolute;mso-position-horizontal-relative:text;mso-position-vertical:absolute;mso-position-vertical-relative:text" o:gfxdata="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" adj="21031" strokecolor="#4472c4 [3204]" strokeweight=".5pt">
+                <v:stroke endarrow="block"/>
+              </v:shape>
+            </w:pict>
+          </mc:Fallback>
+        </mc:AlternateContent>
+      </w:r>
       <w:r>
         <w:rPr>
           <w:noProof/>
@@ -2139,6 +2781,78 @@
         <mc:AlternateContent>
           <mc:Choice Requires="wps">
             <w:drawing>
+              <wp:anchor distT="0" distB="0" distL="114300" distR="114300" simplePos="0" relativeHeight="251682816" behindDoc="0" locked="0" layoutInCell="1" allowOverlap="1" wp14:anchorId="735D1BF2" wp14:editId="5B264695">
+                <wp:simplePos x="0" y="0"/>
+                <wp:positionH relativeFrom="column">
+                  <wp:posOffset>3433562</wp:posOffset>
+                </wp:positionH>
+                <wp:positionV relativeFrom="paragraph">
+                  <wp:posOffset>85090</wp:posOffset>
+                </wp:positionV>
+                <wp:extent cx="2350" cy="1684020"/>
+                <wp:effectExtent l="76200" t="0" r="74295" b="49530"/>
+                <wp:wrapNone/>
+                <wp:docPr id="192106488" name="Straight Arrow Connector 21"/>
+                <wp:cNvGraphicFramePr/>
+                <a:graphic xmlns:a="http://schemas.openxmlformats.org/drawingml/2006/main">
+                  <a:graphicData uri="http://schemas.microsoft.com/office/word/2010/wordprocessingShape">
+                    <wps:wsp>
+                      <wps:cNvCnPr/>
+                      <wps:spPr>
+                        <a:xfrm>
+                          <a:off x="0" y="0"/>
+                          <a:ext cx="2350" cy="1684020"/>
+                        </a:xfrm>
+                        <a:prstGeom prst="straightConnector1">
+                          <a:avLst/>
+                        </a:prstGeom>
+                        <a:ln>
+                          <a:tailEnd type="triangle"/>
+                        </a:ln>
+                      </wps:spPr>
+                      <wps:style>
+                        <a:lnRef idx="1">
+                          <a:schemeClr val="accent1"/>
+                        </a:lnRef>
+                        <a:fillRef idx="0">
+                          <a:schemeClr val="accent1"/>
+                        </a:fillRef>
+                        <a:effectRef idx="0">
+                          <a:schemeClr val="accent1"/>
+                        </a:effectRef>
+                        <a:fontRef idx="minor">
+                          <a:schemeClr val="tx1"/>
+                        </a:fontRef>
+                      </wps:style>
+                      <wps:bodyPr/>
+                    </wps:wsp>
+                  </a:graphicData>
+                </a:graphic>
+                <wp14:sizeRelH relativeFrom="margin">
+                  <wp14:pctWidth>0</wp14:pctWidth>
+                </wp14:sizeRelH>
+                <wp14:sizeRelV relativeFrom="margin">
+                  <wp14:pctHeight>0</wp14:pctHeight>
+                </wp14:sizeRelV>
+              </wp:anchor>
+            </w:drawing>
+          </mc:Choice>
+          <mc:Fallback>
+            <w:pict>
+              <v:shape w14:anchorId="467FA307" id="Straight Arrow Connector 21" o:spid="_x0000_s1026" type="#_x0000_t32" style="position:absolute;margin-left:270.35pt;margin-top:6.7pt;width:.2pt;height:132.6pt;z-index:251682816;visibility:visible;mso-wrap-style:square;mso-width-percent:0;mso-height-percent:0;mso-wrap-distance-left:9pt;mso-wrap-distance-top:0;mso-wrap-distance-right:9pt;mso-wrap-distance-bottom:0;mso-position-horizontal:absolute;mso-position-horizontal-relative:text;mso-position-vertical:absolute;mso-position-vertical-relative:text;mso-width-percent:0;mso-height-percent:0;mso-width-relative:margin;mso-height-relative:margin" o:gfxdata="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" strokecolor="#4472c4 [3204]" strokeweight=".5pt">
+                <v:stroke endarrow="block" joinstyle="miter"/>
+              </v:shape>
+            </w:pict>
+          </mc:Fallback>
+        </mc:AlternateContent>
+      </w:r>
+      <w:r>
+        <w:rPr>
+          <w:noProof/>
+        </w:rPr>
+        <mc:AlternateContent>
+          <mc:Choice Requires="wps">
+            <w:drawing>
               <wp:anchor distT="0" distB="0" distL="114300" distR="114300" simplePos="0" relativeHeight="251684864" behindDoc="0" locked="0" layoutInCell="1" allowOverlap="1" wp14:anchorId="53C03CBC" wp14:editId="3DBDC07C">
                 <wp:simplePos x="0" y="0"/>
                 <wp:positionH relativeFrom="column">
@@ -2205,7 +2919,7 @@
         <mc:AlternateContent>
           <mc:Choice Requires="wps">
             <w:drawing>
-              <wp:anchor distT="0" distB="0" distL="114300" distR="114300" simplePos="0" relativeHeight="251683840" behindDoc="0" locked="0" layoutInCell="1" allowOverlap="1" wp14:anchorId="03EA021A" wp14:editId="5FE18532">
+              <wp:anchor distT="0" distB="0" distL="114300" distR="114300" simplePos="0" relativeHeight="251683840" behindDoc="0" locked="0" layoutInCell="1" allowOverlap="1" wp14:anchorId="03EA021A" wp14:editId="0C7851B2">
                 <wp:simplePos x="0" y="0"/>
                 <wp:positionH relativeFrom="column">
                   <wp:posOffset>1559560</wp:posOffset>
@@ -2260,7 +2974,263 @@
           </mc:Choice>
           <mc:Fallback>
             <w:pict>
-              <v:shape w14:anchorId="057C5F8E" id="Straight Arrow Connector 23" o:spid="_x0000_s1026" type="#_x0000_t32" style="position:absolute;margin-left:122.8pt;margin-top:1.9pt;width:27.15pt;height:0;z-index:251683840;visibility:visible;mso-wrap-style:square;mso-width-percent:0;mso-wrap-distance-left:9pt;mso-wrap-distance-top:0;mso-wrap-distance-right:9pt;mso-wrap-distance-bottom:0;mso-position-horizontal:absolute;mso-position-horizontal-relative:text;mso-position-vertical:absolute;mso-position-vertical-relative:text;mso-width-percent:0;mso-width-relative:margin" o:gfxdata="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" strokecolor="#4472c4 [3204]" strokeweight=".5pt">
+              <v:shape w14:anchorId="0BA2328F" id="Straight Arrow Connector 23" o:spid="_x0000_s1026" type="#_x0000_t32" style="position:absolute;margin-left:122.8pt;margin-top:1.9pt;width:27.15pt;height:0;z-index:251683840;visibility:visible;mso-wrap-style:square;mso-width-percent:0;mso-wrap-distance-left:9pt;mso-wrap-distance-top:0;mso-wrap-distance-right:9pt;mso-wrap-distance-bottom:0;mso-position-horizontal:absolute;mso-position-horizontal-relative:text;mso-position-vertical:absolute;mso-position-vertical-relative:text;mso-width-percent:0;mso-width-relative:margin" o:gfxdata="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" strokecolor="#4472c4 [3204]" strokeweight=".5pt">
+                <v:stroke endarrow="block" joinstyle="miter"/>
+              </v:shape>
+            </w:pict>
+          </mc:Fallback>
+        </mc:AlternateContent>
+      </w:r>
+    </w:p>
+    <w:p/>
+    <w:p>
+      <w:r>
+        <w:rPr>
+          <w:noProof/>
+        </w:rPr>
+        <mc:AlternateContent>
+          <mc:Choice Requires="wps">
+            <w:drawing>
+              <wp:anchor distT="0" distB="0" distL="114300" distR="114300" simplePos="0" relativeHeight="251692032" behindDoc="0" locked="0" layoutInCell="1" allowOverlap="1" wp14:anchorId="55E441C8" wp14:editId="5DA407CB">
+                <wp:simplePos x="0" y="0"/>
+                <wp:positionH relativeFrom="column">
+                  <wp:posOffset>3817620</wp:posOffset>
+                </wp:positionH>
+                <wp:positionV relativeFrom="paragraph">
+                  <wp:posOffset>233680</wp:posOffset>
+                </wp:positionV>
+                <wp:extent cx="571500" cy="464820"/>
+                <wp:effectExtent l="0" t="0" r="19050" b="11430"/>
+                <wp:wrapNone/>
+                <wp:docPr id="734650775" name="Rectangle 8"/>
+                <wp:cNvGraphicFramePr/>
+                <a:graphic xmlns:a="http://schemas.openxmlformats.org/drawingml/2006/main">
+                  <a:graphicData uri="http://schemas.microsoft.com/office/word/2010/wordprocessingShape">
+                    <wps:wsp>
+                      <wps:cNvSpPr/>
+                      <wps:spPr>
+                        <a:xfrm>
+                          <a:off x="0" y="0"/>
+                          <a:ext cx="571500" cy="464820"/>
+                        </a:xfrm>
+                        <a:prstGeom prst="rect">
+                          <a:avLst/>
+                        </a:prstGeom>
+                      </wps:spPr>
+                      <wps:style>
+                        <a:lnRef idx="2">
+                          <a:schemeClr val="accent6"/>
+                        </a:lnRef>
+                        <a:fillRef idx="1">
+                          <a:schemeClr val="lt1"/>
+                        </a:fillRef>
+                        <a:effectRef idx="0">
+                          <a:schemeClr val="accent6"/>
+                        </a:effectRef>
+                        <a:fontRef idx="minor">
+                          <a:schemeClr val="dk1"/>
+                        </a:fontRef>
+                      </wps:style>
+                      <wps:txbx>
+                        <w:txbxContent>
+                          <w:p>
+                            <w:pPr>
+                              <w:jc w:val="center"/>
+                              <w:rPr>
+                                <w:lang w:val="en-US"/>
+                              </w:rPr>
+                            </w:pPr>
+                            <w:r>
+                              <w:rPr>
+                                <w:lang w:val="en-US"/>
+                              </w:rPr>
+                              <w:t>KAFKA</w:t>
+                            </w:r>
+                          </w:p>
+                        </w:txbxContent>
+                      </wps:txbx>
+                      <wps:bodyPr rot="0" spcFirstLastPara="0" vertOverflow="overflow" horzOverflow="overflow" vert="horz" wrap="square" lIns="91440" tIns="45720" rIns="91440" bIns="45720" numCol="1" spcCol="0" rtlCol="0" fromWordArt="0" anchor="ctr" anchorCtr="0" forceAA="0" compatLnSpc="1">
+                        <a:prstTxWarp prst="textNoShape">
+                          <a:avLst/>
+                        </a:prstTxWarp>
+                        <a:noAutofit/>
+                      </wps:bodyPr>
+                    </wps:wsp>
+                  </a:graphicData>
+                </a:graphic>
+                <wp14:sizeRelH relativeFrom="margin">
+                  <wp14:pctWidth>0</wp14:pctWidth>
+                </wp14:sizeRelH>
+                <wp14:sizeRelV relativeFrom="margin">
+                  <wp14:pctHeight>0</wp14:pctHeight>
+                </wp14:sizeRelV>
+              </wp:anchor>
+            </w:drawing>
+          </mc:Choice>
+          <mc:Fallback>
+            <w:pict>
+              <v:rect w14:anchorId="55E441C8" id="_x0000_s1039" style="position:absolute;margin-left:300.6pt;margin-top:18.4pt;width:45pt;height:36.6pt;z-index:251692032;visibility:visible;mso-wrap-style:square;mso-width-percent:0;mso-height-percent:0;mso-wrap-distance-left:9pt;mso-wrap-distance-top:0;mso-wrap-distance-right:9pt;mso-wrap-distance-bottom:0;mso-position-horizontal:absolute;mso-position-horizontal-relative:text;mso-position-vertical:absolute;mso-position-vertical-relative:text;mso-width-percent:0;mso-height-percent:0;mso-width-relative:margin;mso-height-relative:margin;v-text-anchor:middle" o:gfxdata="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" fillcolor="white [3201]" strokecolor="#70ad47 [3209]" strokeweight="1pt">
+                <v:textbox>
+                  <w:txbxContent>
+                    <w:p>
+                      <w:pPr>
+                        <w:jc w:val="center"/>
+                        <w:rPr>
+                          <w:lang w:val="en-US"/>
+                        </w:rPr>
+                      </w:pPr>
+                      <w:r>
+                        <w:rPr>
+                          <w:lang w:val="en-US"/>
+                        </w:rPr>
+                        <w:t>KAFKA</w:t>
+                      </w:r>
+                    </w:p>
+                  </w:txbxContent>
+                </v:textbox>
+              </v:rect>
+            </w:pict>
+          </mc:Fallback>
+        </mc:AlternateContent>
+      </w:r>
+    </w:p>
+    <w:p/>
+    <w:p>
+      <w:pPr>
+        <w:tabs>
+          <w:tab w:val="left" w:pos="5520"/>
+        </w:tabs>
+      </w:pPr>
+      <w:r>
+        <w:rPr>
+          <w:noProof/>
+        </w:rPr>
+        <mc:AlternateContent>
+          <mc:Choice Requires="wps">
+            <w:drawing>
+              <wp:anchor distT="0" distB="0" distL="114300" distR="114300" simplePos="0" relativeHeight="251706368" behindDoc="0" locked="0" layoutInCell="1" allowOverlap="1" wp14:anchorId="5CCBD045" wp14:editId="73510650">
+                <wp:simplePos x="0" y="0"/>
+                <wp:positionH relativeFrom="column">
+                  <wp:posOffset>2895600</wp:posOffset>
+                </wp:positionH>
+                <wp:positionV relativeFrom="paragraph">
+                  <wp:posOffset>196215</wp:posOffset>
+                </wp:positionV>
+                <wp:extent cx="182880" cy="243840"/>
+                <wp:effectExtent l="0" t="0" r="26670" b="22860"/>
+                <wp:wrapNone/>
+                <wp:docPr id="586487045" name="Flowchart: Magnetic Disk 14"/>
+                <wp:cNvGraphicFramePr/>
+                <a:graphic xmlns:a="http://schemas.openxmlformats.org/drawingml/2006/main">
+                  <a:graphicData uri="http://schemas.microsoft.com/office/word/2010/wordprocessingShape">
+                    <wps:wsp>
+                      <wps:cNvSpPr/>
+                      <wps:spPr>
+                        <a:xfrm>
+                          <a:off x="0" y="0"/>
+                          <a:ext cx="182880" cy="243840"/>
+                        </a:xfrm>
+                        <a:prstGeom prst="flowChartMagneticDisk">
+                          <a:avLst/>
+                        </a:prstGeom>
+                      </wps:spPr>
+                      <wps:style>
+                        <a:lnRef idx="2">
+                          <a:schemeClr val="accent1">
+                            <a:shade val="15000"/>
+                          </a:schemeClr>
+                        </a:lnRef>
+                        <a:fillRef idx="1">
+                          <a:schemeClr val="accent1"/>
+                        </a:fillRef>
+                        <a:effectRef idx="0">
+                          <a:schemeClr val="accent1"/>
+                        </a:effectRef>
+                        <a:fontRef idx="minor">
+                          <a:schemeClr val="lt1"/>
+                        </a:fontRef>
+                      </wps:style>
+                      <wps:bodyPr rot="0" spcFirstLastPara="0" vertOverflow="overflow" horzOverflow="overflow" vert="horz" wrap="square" lIns="91440" tIns="45720" rIns="91440" bIns="45720" numCol="1" spcCol="0" rtlCol="0" fromWordArt="0" anchor="ctr" anchorCtr="0" forceAA="0" compatLnSpc="1">
+                        <a:prstTxWarp prst="textNoShape">
+                          <a:avLst/>
+                        </a:prstTxWarp>
+                        <a:noAutofit/>
+                      </wps:bodyPr>
+                    </wps:wsp>
+                  </a:graphicData>
+                </a:graphic>
+              </wp:anchor>
+            </w:drawing>
+          </mc:Choice>
+          <mc:Fallback>
+            <w:pict>
+              <v:shape w14:anchorId="7CCD2CDC" id="Flowchart: Magnetic Disk 14" o:spid="_x0000_s1026" type="#_x0000_t132" style="position:absolute;margin-left:228pt;margin-top:15.45pt;width:14.4pt;height:19.2pt;z-index:251706368;visibility:visible;mso-wrap-style:square;mso-wrap-distance-left:9pt;mso-wrap-distance-top:0;mso-wrap-distance-right:9pt;mso-wrap-distance-bottom:0;mso-position-horizontal:absolute;mso-position-horizontal-relative:text;mso-position-vertical:absolute;mso-position-vertical-relative:text;v-text-anchor:middle" o:gfxdata="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" fillcolor="#4472c4 [3204]" strokecolor="#09101d [484]" strokeweight="1pt">
+                <v:stroke joinstyle="miter"/>
+              </v:shape>
+            </w:pict>
+          </mc:Fallback>
+        </mc:AlternateContent>
+      </w:r>
+      <w:r>
+        <w:rPr>
+          <w:noProof/>
+        </w:rPr>
+        <mc:AlternateContent>
+          <mc:Choice Requires="wps">
+            <w:drawing>
+              <wp:anchor distT="0" distB="0" distL="114300" distR="114300" simplePos="0" relativeHeight="251696128" behindDoc="0" locked="0" layoutInCell="1" allowOverlap="1" wp14:anchorId="035CC676" wp14:editId="74E06CD8">
+                <wp:simplePos x="0" y="0"/>
+                <wp:positionH relativeFrom="column">
+                  <wp:posOffset>4015740</wp:posOffset>
+                </wp:positionH>
+                <wp:positionV relativeFrom="paragraph">
+                  <wp:posOffset>127635</wp:posOffset>
+                </wp:positionV>
+                <wp:extent cx="0" cy="571500"/>
+                <wp:effectExtent l="76200" t="38100" r="57150" b="19050"/>
+                <wp:wrapNone/>
+                <wp:docPr id="652078876" name="Straight Arrow Connector 13"/>
+                <wp:cNvGraphicFramePr/>
+                <a:graphic xmlns:a="http://schemas.openxmlformats.org/drawingml/2006/main">
+                  <a:graphicData uri="http://schemas.microsoft.com/office/word/2010/wordprocessingShape">
+                    <wps:wsp>
+                      <wps:cNvCnPr/>
+                      <wps:spPr>
+                        <a:xfrm flipV="1">
+                          <a:off x="0" y="0"/>
+                          <a:ext cx="0" cy="571500"/>
+                        </a:xfrm>
+                        <a:prstGeom prst="straightConnector1">
+                          <a:avLst/>
+                        </a:prstGeom>
+                        <a:ln>
+                          <a:tailEnd type="triangle"/>
+                        </a:ln>
+                      </wps:spPr>
+                      <wps:style>
+                        <a:lnRef idx="1">
+                          <a:schemeClr val="accent1"/>
+                        </a:lnRef>
+                        <a:fillRef idx="0">
+                          <a:schemeClr val="accent1"/>
+                        </a:fillRef>
+                        <a:effectRef idx="0">
+                          <a:schemeClr val="accent1"/>
+                        </a:effectRef>
+                        <a:fontRef idx="minor">
+                          <a:schemeClr val="tx1"/>
+                        </a:fontRef>
+                      </wps:style>
+                      <wps:bodyPr/>
+                    </wps:wsp>
+                  </a:graphicData>
+                </a:graphic>
+              </wp:anchor>
+            </w:drawing>
+          </mc:Choice>
+          <mc:Fallback>
+            <w:pict>
+              <v:shape w14:anchorId="630A74FF" id="Straight Arrow Connector 13" o:spid="_x0000_s1026" type="#_x0000_t32" style="position:absolute;margin-left:316.2pt;margin-top:10.05pt;width:0;height:45pt;flip:y;z-index:251696128;visibility:visible;mso-wrap-style:square;mso-wrap-distance-left:9pt;mso-wrap-distance-top:0;mso-wrap-distance-right:9pt;mso-wrap-distance-bottom:0;mso-position-horizontal:absolute;mso-position-horizontal-relative:text;mso-position-vertical:absolute;mso-position-vertical-relative:text" o:gfxdata="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" strokecolor="#4472c4 [3204]" strokeweight=".5pt">
                 <v:stroke endarrow="block" joinstyle="miter"/>
               </v:shape>
             </w:pict>
@@ -2274,18 +3244,18 @@
         <mc:AlternateContent>
           <mc:Choice Requires="wps">
             <w:drawing>
-              <wp:anchor distT="0" distB="0" distL="114300" distR="114300" simplePos="0" relativeHeight="251682816" behindDoc="0" locked="0" layoutInCell="1" allowOverlap="1" wp14:anchorId="735D1BF2" wp14:editId="0A832917">
+              <wp:anchor distT="0" distB="0" distL="114300" distR="114300" simplePos="0" relativeHeight="251687936" behindDoc="0" locked="0" layoutInCell="1" allowOverlap="1" wp14:anchorId="676049D4" wp14:editId="35BB1F43">
                 <wp:simplePos x="0" y="0"/>
                 <wp:positionH relativeFrom="column">
-                  <wp:posOffset>3436619</wp:posOffset>
+                  <wp:posOffset>4282908</wp:posOffset>
                 </wp:positionH>
                 <wp:positionV relativeFrom="paragraph">
-                  <wp:posOffset>85090</wp:posOffset>
+                  <wp:posOffset>127635</wp:posOffset>
                 </wp:positionV>
-                <wp:extent cx="45719" cy="1684020"/>
-                <wp:effectExtent l="38100" t="0" r="69215" b="49530"/>
+                <wp:extent cx="22072" cy="1676400"/>
+                <wp:effectExtent l="57150" t="0" r="73660" b="57150"/>
                 <wp:wrapNone/>
-                <wp:docPr id="192106488" name="Straight Arrow Connector 21"/>
+                <wp:docPr id="464034549" name="Straight Arrow Connector 4"/>
                 <wp:cNvGraphicFramePr/>
                 <a:graphic xmlns:a="http://schemas.openxmlformats.org/drawingml/2006/main">
                   <a:graphicData uri="http://schemas.microsoft.com/office/word/2010/wordprocessingShape">
@@ -2294,7 +3264,7 @@
                       <wps:spPr>
                         <a:xfrm>
                           <a:off x="0" y="0"/>
-                          <a:ext cx="45719" cy="1684020"/>
+                          <a:ext cx="22072" cy="1676400"/>
                         </a:xfrm>
                         <a:prstGeom prst="straightConnector1">
                           <a:avLst/>
@@ -2332,23 +3302,13 @@
           </mc:Choice>
           <mc:Fallback>
             <w:pict>
-              <v:shape w14:anchorId="6CFAC3C7" id="Straight Arrow Connector 21" o:spid="_x0000_s1026" type="#_x0000_t32" style="position:absolute;margin-left:270.6pt;margin-top:6.7pt;width:3.6pt;height:132.6pt;z-index:251682816;visibility:visible;mso-wrap-style:square;mso-width-percent:0;mso-height-percent:0;mso-wrap-distance-left:9pt;mso-wrap-distance-top:0;mso-wrap-distance-right:9pt;mso-wrap-distance-bottom:0;mso-position-horizontal:absolute;mso-position-horizontal-relative:text;mso-position-vertical:absolute;mso-position-vertical-relative:text;mso-width-percent:0;mso-height-percent:0;mso-width-relative:margin;mso-height-relative:margin" o:gfxdata="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" strokecolor="#4472c4 [3204]" strokeweight=".5pt">
+              <v:shape w14:anchorId="4535A23F" id="Straight Arrow Connector 4" o:spid="_x0000_s1026" type="#_x0000_t32" style="position:absolute;margin-left:337.25pt;margin-top:10.05pt;width:1.75pt;height:132pt;z-index:251687936;visibility:visible;mso-wrap-style:square;mso-width-percent:0;mso-height-percent:0;mso-wrap-distance-left:9pt;mso-wrap-distance-top:0;mso-wrap-distance-right:9pt;mso-wrap-distance-bottom:0;mso-position-horizontal:absolute;mso-position-horizontal-relative:text;mso-position-vertical:absolute;mso-position-vertical-relative:text;mso-width-percent:0;mso-height-percent:0;mso-width-relative:margin;mso-height-relative:margin" o:gfxdata="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" strokecolor="#4472c4 [3204]" strokeweight=".5pt">
                 <v:stroke endarrow="block" joinstyle="miter"/>
               </v:shape>
             </w:pict>
           </mc:Fallback>
         </mc:AlternateContent>
       </w:r>
-    </w:p>
-    <w:p/>
-    <w:p/>
-    <w:p/>
-    <w:p>
-      <w:pPr>
-        <w:tabs>
-          <w:tab w:val="left" w:pos="5520"/>
-        </w:tabs>
-      </w:pPr>
       <w:r>
         <w:rPr>
           <w:noProof/>
@@ -2446,7 +3406,7 @@
           </mc:Choice>
           <mc:Fallback>
             <w:pict>
-              <v:rect w14:anchorId="4A02F824" id="_x0000_s1039" style="position:absolute;margin-left:232.2pt;margin-top:54.75pt;width:84pt;height:39.6pt;z-index:251670528;visibility:visible;mso-wrap-style:square;mso-width-percent:0;mso-height-percent:0;mso-wrap-distance-left:9pt;mso-wrap-distance-top:0;mso-wrap-distance-right:9pt;mso-wrap-distance-bottom:0;mso-position-horizontal:absolute;mso-position-horizontal-relative:text;mso-position-vertical:absolute;mso-position-vertical-relative:text;mso-width-percent:0;mso-height-percent:0;mso-width-relative:margin;mso-height-relative:margin;v-text-anchor:middle" o:gfxdata="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" filled="f" strokecolor="#09101d [484]" strokeweight="1pt">
+              <v:rect w14:anchorId="4A02F824" id="_x0000_s1040" style="position:absolute;margin-left:232.2pt;margin-top:54.75pt;width:84pt;height:39.6pt;z-index:251670528;visibility:visible;mso-wrap-style:square;mso-width-percent:0;mso-height-percent:0;mso-wrap-distance-left:9pt;mso-wrap-distance-top:0;mso-wrap-distance-right:9pt;mso-wrap-distance-bottom:0;mso-position-horizontal:absolute;mso-position-horizontal-relative:text;mso-position-vertical:absolute;mso-position-vertical-relative:text;mso-width-percent:0;mso-height-percent:0;mso-width-relative:margin;mso-height-relative:margin;v-text-anchor:middle" o:gfxdata="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" filled="f" strokecolor="#09101d [484]" strokeweight="1pt">
                 <v:textbox>
                   <w:txbxContent>
                     <w:p>
@@ -2482,6 +3442,1996 @@
       <w:r>
         <w:tab/>
       </w:r>
+    </w:p>
+    <w:p>
+      <w:r>
+        <w:rPr>
+          <w:noProof/>
+        </w:rPr>
+        <mc:AlternateContent>
+          <mc:Choice Requires="wps">
+            <w:drawing>
+              <wp:anchor distT="0" distB="0" distL="114300" distR="114300" simplePos="0" relativeHeight="251707392" behindDoc="0" locked="0" layoutInCell="1" allowOverlap="1" wp14:anchorId="7E0BF32D" wp14:editId="2D6E4AEA">
+                <wp:simplePos x="0" y="0"/>
+                <wp:positionH relativeFrom="column">
+                  <wp:posOffset>3078480</wp:posOffset>
+                </wp:positionH>
+                <wp:positionV relativeFrom="paragraph">
+                  <wp:posOffset>123825</wp:posOffset>
+                </wp:positionV>
+                <wp:extent cx="198120" cy="251460"/>
+                <wp:effectExtent l="38100" t="38100" r="49530" b="53340"/>
+                <wp:wrapNone/>
+                <wp:docPr id="1027638325" name="Straight Arrow Connector 18"/>
+                <wp:cNvGraphicFramePr/>
+                <a:graphic xmlns:a="http://schemas.openxmlformats.org/drawingml/2006/main">
+                  <a:graphicData uri="http://schemas.microsoft.com/office/word/2010/wordprocessingShape">
+                    <wps:wsp>
+                      <wps:cNvCnPr/>
+                      <wps:spPr>
+                        <a:xfrm>
+                          <a:off x="0" y="0"/>
+                          <a:ext cx="198120" cy="251460"/>
+                        </a:xfrm>
+                        <a:prstGeom prst="straightConnector1">
+                          <a:avLst/>
+                        </a:prstGeom>
+                        <a:ln>
+                          <a:headEnd type="triangle"/>
+                          <a:tailEnd type="triangle"/>
+                        </a:ln>
+                      </wps:spPr>
+                      <wps:style>
+                        <a:lnRef idx="1">
+                          <a:schemeClr val="accent1"/>
+                        </a:lnRef>
+                        <a:fillRef idx="0">
+                          <a:schemeClr val="accent1"/>
+                        </a:fillRef>
+                        <a:effectRef idx="0">
+                          <a:schemeClr val="accent1"/>
+                        </a:effectRef>
+                        <a:fontRef idx="minor">
+                          <a:schemeClr val="tx1"/>
+                        </a:fontRef>
+                      </wps:style>
+                      <wps:bodyPr/>
+                    </wps:wsp>
+                  </a:graphicData>
+                </a:graphic>
+                <wp14:sizeRelH relativeFrom="margin">
+                  <wp14:pctWidth>0</wp14:pctWidth>
+                </wp14:sizeRelH>
+                <wp14:sizeRelV relativeFrom="margin">
+                  <wp14:pctHeight>0</wp14:pctHeight>
+                </wp14:sizeRelV>
+              </wp:anchor>
+            </w:drawing>
+          </mc:Choice>
+          <mc:Fallback>
+            <w:pict>
+              <v:shape w14:anchorId="77D6F9BB" id="Straight Arrow Connector 18" o:spid="_x0000_s1026" type="#_x0000_t32" style="position:absolute;margin-left:242.4pt;margin-top:9.75pt;width:15.6pt;height:19.8pt;z-index:251707392;visibility:visible;mso-wrap-style:square;mso-width-percent:0;mso-height-percent:0;mso-wrap-distance-left:9pt;mso-wrap-distance-top:0;mso-wrap-distance-right:9pt;mso-wrap-distance-bottom:0;mso-position-horizontal:absolute;mso-position-horizontal-relative:text;mso-position-vertical:absolute;mso-position-vertical-relative:text;mso-width-percent:0;mso-height-percent:0;mso-width-relative:margin;mso-height-relative:margin" o:gfxdata="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" strokecolor="#4472c4 [3204]" strokeweight=".5pt">
+                <v:stroke startarrow="block" endarrow="block" joinstyle="miter"/>
+              </v:shape>
+            </w:pict>
+          </mc:Fallback>
+        </mc:AlternateContent>
+      </w:r>
+    </w:p>
+    <w:p/>
+    <w:p/>
+    <w:p/>
+    <w:p/>
+    <w:p>
+      <w:r>
+        <w:rPr>
+          <w:noProof/>
+        </w:rPr>
+        <mc:AlternateContent>
+          <mc:Choice Requires="wps">
+            <w:drawing>
+              <wp:anchor distT="0" distB="0" distL="114300" distR="114300" simplePos="0" relativeHeight="251686912" behindDoc="0" locked="0" layoutInCell="1" allowOverlap="1" wp14:anchorId="69F96732" wp14:editId="36A9A55F">
+                <wp:simplePos x="0" y="0"/>
+                <wp:positionH relativeFrom="column">
+                  <wp:posOffset>213360</wp:posOffset>
+                </wp:positionH>
+                <wp:positionV relativeFrom="paragraph">
+                  <wp:posOffset>90170</wp:posOffset>
+                </wp:positionV>
+                <wp:extent cx="5951220" cy="289560"/>
+                <wp:effectExtent l="0" t="0" r="11430" b="15240"/>
+                <wp:wrapNone/>
+                <wp:docPr id="1002324777" name="Rectangle 3"/>
+                <wp:cNvGraphicFramePr/>
+                <a:graphic xmlns:a="http://schemas.openxmlformats.org/drawingml/2006/main">
+                  <a:graphicData uri="http://schemas.microsoft.com/office/word/2010/wordprocessingShape">
+                    <wps:wsp>
+                      <wps:cNvSpPr/>
+                      <wps:spPr>
+                        <a:xfrm>
+                          <a:off x="0" y="0"/>
+                          <a:ext cx="5951220" cy="289560"/>
+                        </a:xfrm>
+                        <a:prstGeom prst="rect">
+                          <a:avLst/>
+                        </a:prstGeom>
+                      </wps:spPr>
+                      <wps:style>
+                        <a:lnRef idx="2">
+                          <a:schemeClr val="accent6"/>
+                        </a:lnRef>
+                        <a:fillRef idx="1">
+                          <a:schemeClr val="lt1"/>
+                        </a:fillRef>
+                        <a:effectRef idx="0">
+                          <a:schemeClr val="accent6"/>
+                        </a:effectRef>
+                        <a:fontRef idx="minor">
+                          <a:schemeClr val="dk1"/>
+                        </a:fontRef>
+                      </wps:style>
+                      <wps:txbx>
+                        <w:txbxContent>
+                          <w:p>
+                            <w:pPr>
+                              <w:jc w:val="center"/>
+                              <w:rPr>
+                                <w:lang w:val="en-US"/>
+                              </w:rPr>
+                            </w:pPr>
+                            <w:r>
+                              <w:rPr>
+                                <w:lang w:val="en-US"/>
+                              </w:rPr>
+                              <w:t>CQRS/Event Sourcing MS</w:t>
+                            </w:r>
+                          </w:p>
+                        </w:txbxContent>
+                      </wps:txbx>
+                      <wps:bodyPr rot="0" spcFirstLastPara="0" vertOverflow="overflow" horzOverflow="overflow" vert="horz" wrap="square" lIns="91440" tIns="45720" rIns="91440" bIns="45720" numCol="1" spcCol="0" rtlCol="0" fromWordArt="0" anchor="ctr" anchorCtr="0" forceAA="0" compatLnSpc="1">
+                        <a:prstTxWarp prst="textNoShape">
+                          <a:avLst/>
+                        </a:prstTxWarp>
+                        <a:noAutofit/>
+                      </wps:bodyPr>
+                    </wps:wsp>
+                  </a:graphicData>
+                </a:graphic>
+                <wp14:sizeRelH relativeFrom="margin">
+                  <wp14:pctWidth>0</wp14:pctWidth>
+                </wp14:sizeRelH>
+                <wp14:sizeRelV relativeFrom="margin">
+                  <wp14:pctHeight>0</wp14:pctHeight>
+                </wp14:sizeRelV>
+              </wp:anchor>
+            </w:drawing>
+          </mc:Choice>
+          <mc:Fallback>
+            <w:pict>
+              <v:rect w14:anchorId="69F96732" id="Rectangle 3" o:spid="_x0000_s1041" style="position:absolute;margin-left:16.8pt;margin-top:7.1pt;width:468.6pt;height:22.8pt;z-index:251686912;visibility:visible;mso-wrap-style:square;mso-width-percent:0;mso-height-percent:0;mso-wrap-distance-left:9pt;mso-wrap-distance-top:0;mso-wrap-distance-right:9pt;mso-wrap-distance-bottom:0;mso-position-horizontal:absolute;mso-position-horizontal-relative:text;mso-position-vertical:absolute;mso-position-vertical-relative:text;mso-width-percent:0;mso-height-percent:0;mso-width-relative:margin;mso-height-relative:margin;v-text-anchor:middle" o:gfxdata="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" fillcolor="white [3201]" strokecolor="#70ad47 [3209]" strokeweight="1pt">
+                <v:textbox>
+                  <w:txbxContent>
+                    <w:p>
+                      <w:pPr>
+                        <w:jc w:val="center"/>
+                        <w:rPr>
+                          <w:lang w:val="en-US"/>
+                        </w:rPr>
+                      </w:pPr>
+                      <w:r>
+                        <w:rPr>
+                          <w:lang w:val="en-US"/>
+                        </w:rPr>
+                        <w:t>CQRS/Event Sourcing MS</w:t>
+                      </w:r>
+                    </w:p>
+                  </w:txbxContent>
+                </v:textbox>
+              </v:rect>
+            </w:pict>
+          </mc:Fallback>
+        </mc:AlternateContent>
+      </w:r>
+    </w:p>
+    <w:p>
+      <w:r>
+        <w:rPr>
+          <w:noProof/>
+        </w:rPr>
+        <mc:AlternateContent>
+          <mc:Choice Requires="wps">
+            <w:drawing>
+              <wp:anchor distT="0" distB="0" distL="114300" distR="114300" simplePos="0" relativeHeight="251691008" behindDoc="0" locked="0" layoutInCell="1" allowOverlap="1" wp14:anchorId="42D454E9" wp14:editId="127412FF">
+                <wp:simplePos x="0" y="0"/>
+                <wp:positionH relativeFrom="column">
+                  <wp:posOffset>3099629</wp:posOffset>
+                </wp:positionH>
+                <wp:positionV relativeFrom="paragraph">
+                  <wp:posOffset>93980</wp:posOffset>
+                </wp:positionV>
+                <wp:extent cx="16583" cy="365760"/>
+                <wp:effectExtent l="76200" t="38100" r="97790" b="53340"/>
+                <wp:wrapNone/>
+                <wp:docPr id="1644633675" name="Straight Arrow Connector 7"/>
+                <wp:cNvGraphicFramePr/>
+                <a:graphic xmlns:a="http://schemas.openxmlformats.org/drawingml/2006/main">
+                  <a:graphicData uri="http://schemas.microsoft.com/office/word/2010/wordprocessingShape">
+                    <wps:wsp>
+                      <wps:cNvCnPr/>
+                      <wps:spPr>
+                        <a:xfrm>
+                          <a:off x="0" y="0"/>
+                          <a:ext cx="16583" cy="365760"/>
+                        </a:xfrm>
+                        <a:prstGeom prst="straightConnector1">
+                          <a:avLst/>
+                        </a:prstGeom>
+                        <a:ln>
+                          <a:headEnd type="triangle"/>
+                          <a:tailEnd type="triangle"/>
+                        </a:ln>
+                      </wps:spPr>
+                      <wps:style>
+                        <a:lnRef idx="1">
+                          <a:schemeClr val="accent1"/>
+                        </a:lnRef>
+                        <a:fillRef idx="0">
+                          <a:schemeClr val="accent1"/>
+                        </a:fillRef>
+                        <a:effectRef idx="0">
+                          <a:schemeClr val="accent1"/>
+                        </a:effectRef>
+                        <a:fontRef idx="minor">
+                          <a:schemeClr val="tx1"/>
+                        </a:fontRef>
+                      </wps:style>
+                      <wps:bodyPr/>
+                    </wps:wsp>
+                  </a:graphicData>
+                </a:graphic>
+                <wp14:sizeRelH relativeFrom="margin">
+                  <wp14:pctWidth>0</wp14:pctWidth>
+                </wp14:sizeRelH>
+                <wp14:sizeRelV relativeFrom="margin">
+                  <wp14:pctHeight>0</wp14:pctHeight>
+                </wp14:sizeRelV>
+              </wp:anchor>
+            </w:drawing>
+          </mc:Choice>
+          <mc:Fallback>
+            <w:pict>
+              <v:shape w14:anchorId="5262C1DE" id="Straight Arrow Connector 7" o:spid="_x0000_s1026" type="#_x0000_t32" style="position:absolute;margin-left:244.05pt;margin-top:7.4pt;width:1.3pt;height:28.8pt;z-index:251691008;visibility:visible;mso-wrap-style:square;mso-width-percent:0;mso-height-percent:0;mso-wrap-distance-left:9pt;mso-wrap-distance-top:0;mso-wrap-distance-right:9pt;mso-wrap-distance-bottom:0;mso-position-horizontal:absolute;mso-position-horizontal-relative:text;mso-position-vertical:absolute;mso-position-vertical-relative:text;mso-width-percent:0;mso-height-percent:0;mso-width-relative:margin;mso-height-relative:margin" o:gfxdata="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" strokecolor="#4472c4 [3204]" strokeweight=".5pt">
+                <v:stroke startarrow="block" endarrow="block" joinstyle="miter"/>
+              </v:shape>
+            </w:pict>
+          </mc:Fallback>
+        </mc:AlternateContent>
+      </w:r>
+      <w:r>
+        <w:rPr>
+          <w:noProof/>
+        </w:rPr>
+        <mc:AlternateContent>
+          <mc:Choice Requires="wps">
+            <w:drawing>
+              <wp:anchor distT="0" distB="0" distL="114300" distR="114300" simplePos="0" relativeHeight="251689984" behindDoc="0" locked="0" layoutInCell="1" allowOverlap="1" wp14:anchorId="4FEB9873" wp14:editId="49250044">
+                <wp:simplePos x="0" y="0"/>
+                <wp:positionH relativeFrom="column">
+                  <wp:posOffset>3086100</wp:posOffset>
+                </wp:positionH>
+                <wp:positionV relativeFrom="paragraph">
+                  <wp:posOffset>93980</wp:posOffset>
+                </wp:positionV>
+                <wp:extent cx="0" cy="0"/>
+                <wp:effectExtent l="0" t="0" r="0" b="0"/>
+                <wp:wrapNone/>
+                <wp:docPr id="1620765950" name="Straight Arrow Connector 6"/>
+                <wp:cNvGraphicFramePr/>
+                <a:graphic xmlns:a="http://schemas.openxmlformats.org/drawingml/2006/main">
+                  <a:graphicData uri="http://schemas.microsoft.com/office/word/2010/wordprocessingShape">
+                    <wps:wsp>
+                      <wps:cNvCnPr/>
+                      <wps:spPr>
+                        <a:xfrm>
+                          <a:off x="0" y="0"/>
+                          <a:ext cx="0" cy="0"/>
+                        </a:xfrm>
+                        <a:prstGeom prst="straightConnector1">
+                          <a:avLst/>
+                        </a:prstGeom>
+                        <a:ln>
+                          <a:headEnd type="triangle"/>
+                          <a:tailEnd type="triangle"/>
+                        </a:ln>
+                      </wps:spPr>
+                      <wps:style>
+                        <a:lnRef idx="1">
+                          <a:schemeClr val="accent1"/>
+                        </a:lnRef>
+                        <a:fillRef idx="0">
+                          <a:schemeClr val="accent1"/>
+                        </a:fillRef>
+                        <a:effectRef idx="0">
+                          <a:schemeClr val="accent1"/>
+                        </a:effectRef>
+                        <a:fontRef idx="minor">
+                          <a:schemeClr val="tx1"/>
+                        </a:fontRef>
+                      </wps:style>
+                      <wps:bodyPr/>
+                    </wps:wsp>
+                  </a:graphicData>
+                </a:graphic>
+              </wp:anchor>
+            </w:drawing>
+          </mc:Choice>
+          <mc:Fallback>
+            <w:pict>
+              <v:shape w14:anchorId="18E98459" id="Straight Arrow Connector 6" o:spid="_x0000_s1026" type="#_x0000_t32" style="position:absolute;margin-left:243pt;margin-top:7.4pt;width:0;height:0;z-index:251689984;visibility:visible;mso-wrap-style:square;mso-wrap-distance-left:9pt;mso-wrap-distance-top:0;mso-wrap-distance-right:9pt;mso-wrap-distance-bottom:0;mso-position-horizontal:absolute;mso-position-horizontal-relative:text;mso-position-vertical:absolute;mso-position-vertical-relative:text" o:gfxdata="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" strokecolor="#4472c4 [3204]" strokeweight=".5pt">
+                <v:stroke startarrow="block" endarrow="block" joinstyle="miter"/>
+              </v:shape>
+            </w:pict>
+          </mc:Fallback>
+        </mc:AlternateContent>
+      </w:r>
+      <w:r>
+        <w:rPr>
+          <w:noProof/>
+        </w:rPr>
+        <mc:AlternateContent>
+          <mc:Choice Requires="wps">
+            <w:drawing>
+              <wp:anchor distT="0" distB="0" distL="114300" distR="114300" simplePos="0" relativeHeight="251688960" behindDoc="0" locked="0" layoutInCell="1" allowOverlap="1" wp14:anchorId="275BC586" wp14:editId="30C25B97">
+                <wp:simplePos x="0" y="0"/>
+                <wp:positionH relativeFrom="column">
+                  <wp:posOffset>2392680</wp:posOffset>
+                </wp:positionH>
+                <wp:positionV relativeFrom="paragraph">
+                  <wp:posOffset>269240</wp:posOffset>
+                </wp:positionV>
+                <wp:extent cx="1524000" cy="480060"/>
+                <wp:effectExtent l="0" t="0" r="19050" b="15240"/>
+                <wp:wrapNone/>
+                <wp:docPr id="398664377" name="Flowchart: Magnetic Disk 5"/>
+                <wp:cNvGraphicFramePr/>
+                <a:graphic xmlns:a="http://schemas.openxmlformats.org/drawingml/2006/main">
+                  <a:graphicData uri="http://schemas.microsoft.com/office/word/2010/wordprocessingShape">
+                    <wps:wsp>
+                      <wps:cNvSpPr/>
+                      <wps:spPr>
+                        <a:xfrm>
+                          <a:off x="0" y="0"/>
+                          <a:ext cx="1524000" cy="480060"/>
+                        </a:xfrm>
+                        <a:prstGeom prst="flowChartMagneticDisk">
+                          <a:avLst/>
+                        </a:prstGeom>
+                        <a:solidFill>
+                          <a:schemeClr val="accent1"/>
+                        </a:solidFill>
+                      </wps:spPr>
+                      <wps:style>
+                        <a:lnRef idx="2">
+                          <a:schemeClr val="accent6"/>
+                        </a:lnRef>
+                        <a:fillRef idx="1">
+                          <a:schemeClr val="lt1"/>
+                        </a:fillRef>
+                        <a:effectRef idx="0">
+                          <a:schemeClr val="accent6"/>
+                        </a:effectRef>
+                        <a:fontRef idx="minor">
+                          <a:schemeClr val="dk1"/>
+                        </a:fontRef>
+                      </wps:style>
+                      <wps:txbx>
+                        <w:txbxContent>
+                          <w:p>
+                            <w:pPr>
+                              <w:jc w:val="center"/>
+                              <w:rPr>
+                                <w:lang w:val="en-US"/>
+                              </w:rPr>
+                            </w:pPr>
+                            <w:r>
+                              <w:rPr>
+                                <w:lang w:val="en-US"/>
+                              </w:rPr>
+                              <w:t>DB for Read operations</w:t>
+                            </w:r>
+                          </w:p>
+                        </w:txbxContent>
+                      </wps:txbx>
+                      <wps:bodyPr rot="0" spcFirstLastPara="0" vertOverflow="overflow" horzOverflow="overflow" vert="horz" wrap="square" lIns="91440" tIns="45720" rIns="91440" bIns="45720" numCol="1" spcCol="0" rtlCol="0" fromWordArt="0" anchor="ctr" anchorCtr="0" forceAA="0" compatLnSpc="1">
+                        <a:prstTxWarp prst="textNoShape">
+                          <a:avLst/>
+                        </a:prstTxWarp>
+                        <a:noAutofit/>
+                      </wps:bodyPr>
+                    </wps:wsp>
+                  </a:graphicData>
+                </a:graphic>
+                <wp14:sizeRelH relativeFrom="margin">
+                  <wp14:pctWidth>0</wp14:pctWidth>
+                </wp14:sizeRelH>
+                <wp14:sizeRelV relativeFrom="margin">
+                  <wp14:pctHeight>0</wp14:pctHeight>
+                </wp14:sizeRelV>
+              </wp:anchor>
+            </w:drawing>
+          </mc:Choice>
+          <mc:Fallback>
+            <w:pict>
+              <v:shape w14:anchorId="275BC586" id="Flowchart: Magnetic Disk 5" o:spid="_x0000_s1042" type="#_x0000_t132" style="position:absolute;margin-left:188.4pt;margin-top:21.2pt;width:120pt;height:37.8pt;z-index:251688960;visibility:visible;mso-wrap-style:square;mso-width-percent:0;mso-height-percent:0;mso-wrap-distance-left:9pt;mso-wrap-distance-top:0;mso-wrap-distance-right:9pt;mso-wrap-distance-bottom:0;mso-position-horizontal:absolute;mso-position-horizontal-relative:text;mso-position-vertical:absolute;mso-position-vertical-relative:text;mso-width-percent:0;mso-height-percent:0;mso-width-relative:margin;mso-height-relative:margin;v-text-anchor:middle" o:gfxdata="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" fillcolor="#4472c4 [3204]" strokecolor="#70ad47 [3209]" strokeweight="1pt">
+                <v:stroke joinstyle="miter"/>
+                <v:textbox>
+                  <w:txbxContent>
+                    <w:p>
+                      <w:pPr>
+                        <w:jc w:val="center"/>
+                        <w:rPr>
+                          <w:lang w:val="en-US"/>
+                        </w:rPr>
+                      </w:pPr>
+                      <w:r>
+                        <w:rPr>
+                          <w:lang w:val="en-US"/>
+                        </w:rPr>
+                        <w:t>DB for Read operations</w:t>
+                      </w:r>
+                    </w:p>
+                  </w:txbxContent>
+                </v:textbox>
+              </v:shape>
+            </w:pict>
+          </mc:Fallback>
+        </mc:AlternateContent>
+      </w:r>
+    </w:p>
+    <w:p/>
+    <w:p>
+      <w:pPr>
+        <w:tabs>
+          <w:tab w:val="left" w:pos="1764"/>
+        </w:tabs>
+      </w:pPr>
+      <w:r>
+        <w:tab/>
+      </w:r>
+    </w:p>
+    <w:p>
+      <w:r>
+        <w:br w:type="page"/>
+      </w:r>
+    </w:p>
+    <w:p>
+      <w:pPr>
+        <w:tabs>
+          <w:tab w:val="left" w:pos="1764"/>
+        </w:tabs>
+      </w:pPr>
+    </w:p>
+    <w:tbl>
+      <w:tblPr>
+        <w:tblStyle w:val="TableGrid"/>
+        <w:tblW w:w="9157" w:type="dxa"/>
+        <w:tblLook w:val="04A0" w:firstRow="1" w:lastRow="0" w:firstColumn="1" w:lastColumn="0" w:noHBand="0" w:noVBand="1"/>
+      </w:tblPr>
+      <w:tblGrid>
+        <w:gridCol w:w="1944"/>
+        <w:gridCol w:w="1803"/>
+        <w:gridCol w:w="1803"/>
+        <w:gridCol w:w="1803"/>
+        <w:gridCol w:w="1804"/>
+      </w:tblGrid>
+      <w:tr>
+        <w:tc>
+          <w:tcPr>
+            <w:tcW w:w="1944" w:type="dxa"/>
+          </w:tcPr>
+          <w:p>
+            <w:pPr>
+              <w:tabs>
+                <w:tab w:val="left" w:pos="1764"/>
+              </w:tabs>
+            </w:pPr>
+          </w:p>
+        </w:tc>
+        <w:tc>
+          <w:tcPr>
+            <w:tcW w:w="1803" w:type="dxa"/>
+          </w:tcPr>
+          <w:p>
+            <w:pPr>
+              <w:tabs>
+                <w:tab w:val="left" w:pos="1764"/>
+              </w:tabs>
+            </w:pPr>
+            <w:proofErr w:type="spellStart"/>
+            <w:r>
+              <w:t>Oorder</w:t>
+            </w:r>
+            <w:proofErr w:type="spellEnd"/>
+          </w:p>
+        </w:tc>
+        <w:tc>
+          <w:tcPr>
+            <w:tcW w:w="1803" w:type="dxa"/>
+          </w:tcPr>
+          <w:p>
+            <w:pPr>
+              <w:tabs>
+                <w:tab w:val="left" w:pos="1764"/>
+              </w:tabs>
+            </w:pPr>
+            <w:r>
+              <w:t>Payment</w:t>
+            </w:r>
+          </w:p>
+        </w:tc>
+        <w:tc>
+          <w:tcPr>
+            <w:tcW w:w="1803" w:type="dxa"/>
+          </w:tcPr>
+          <w:p>
+            <w:pPr>
+              <w:tabs>
+                <w:tab w:val="left" w:pos="1764"/>
+              </w:tabs>
+            </w:pPr>
+            <w:r>
+              <w:t>Inventory</w:t>
+            </w:r>
+          </w:p>
+        </w:tc>
+        <w:tc>
+          <w:tcPr>
+            <w:tcW w:w="1804" w:type="dxa"/>
+          </w:tcPr>
+          <w:p>
+            <w:pPr>
+              <w:tabs>
+                <w:tab w:val="left" w:pos="1764"/>
+              </w:tabs>
+            </w:pPr>
+            <w:r>
+              <w:t>Shipment</w:t>
+            </w:r>
+          </w:p>
+        </w:tc>
+      </w:tr>
+      <w:tr>
+        <w:tc>
+          <w:tcPr>
+            <w:tcW w:w="1944" w:type="dxa"/>
+          </w:tcPr>
+          <w:p>
+            <w:pPr>
+              <w:tabs>
+                <w:tab w:val="left" w:pos="1764"/>
+              </w:tabs>
+            </w:pPr>
+            <w:r>
+              <w:t>Payment Fail Case</w:t>
+            </w:r>
+          </w:p>
+        </w:tc>
+        <w:tc>
+          <w:tcPr>
+            <w:tcW w:w="1803" w:type="dxa"/>
+          </w:tcPr>
+          <w:p>
+            <w:pPr>
+              <w:tabs>
+                <w:tab w:val="left" w:pos="1764"/>
+              </w:tabs>
+            </w:pPr>
+            <w:r>
+              <w:rPr>
+                <w:noProof/>
+              </w:rPr>
+              <w:drawing>
+                <wp:inline distT="0" distB="0" distL="0" distR="0" wp14:anchorId="28A42565" wp14:editId="345F586C">
+                  <wp:extent cx="263502" cy="236220"/>
+                  <wp:effectExtent l="0" t="0" r="3810" b="0"/>
+                  <wp:docPr id="1917078283" name="Graphic 1" descr="Checkmark"/>
+                  <wp:cNvGraphicFramePr>
+                    <a:graphicFrameLocks xmlns:a="http://schemas.openxmlformats.org/drawingml/2006/main" noChangeAspect="1"/>
+                  </wp:cNvGraphicFramePr>
+                  <a:graphic xmlns:a="http://schemas.openxmlformats.org/drawingml/2006/main">
+                    <a:graphicData uri="http://schemas.openxmlformats.org/drawingml/2006/picture">
+                      <pic:pic xmlns:pic="http://schemas.openxmlformats.org/drawingml/2006/picture">
+                        <pic:nvPicPr>
+                          <pic:cNvPr id="1917078283" name="Graphic 1917078283" descr="Checkmark"/>
+                          <pic:cNvPicPr/>
+                        </pic:nvPicPr>
+                        <pic:blipFill>
+                          <a:blip r:embed="rId4" cstate="print">
+                            <a:extLst>
+                              <a:ext uri="{28A0092B-C50C-407E-A947-70E740481C1C}">
+                                <a14:useLocalDpi xmlns:a14="http://schemas.microsoft.com/office/drawing/2010/main" val="0"/>
+                              </a:ext>
+                              <a:ext uri="{96DAC541-7B7A-43D3-8B79-37D633B846F1}">
+                                <asvg:svgBlip xmlns:asvg="http://schemas.microsoft.com/office/drawing/2016/SVG/main" r:embed="rId5"/>
+                              </a:ext>
+                            </a:extLst>
+                          </a:blip>
+                          <a:stretch>
+                            <a:fillRect/>
+                          </a:stretch>
+                        </pic:blipFill>
+                        <pic:spPr>
+                          <a:xfrm>
+                            <a:off x="0" y="0"/>
+                            <a:ext cx="267744" cy="240023"/>
+                          </a:xfrm>
+                          <a:prstGeom prst="rect">
+                            <a:avLst/>
+                          </a:prstGeom>
+                        </pic:spPr>
+                      </pic:pic>
+                    </a:graphicData>
+                  </a:graphic>
+                </wp:inline>
+              </w:drawing>
+            </w:r>
+          </w:p>
+        </w:tc>
+        <w:tc>
+          <w:tcPr>
+            <w:tcW w:w="1803" w:type="dxa"/>
+          </w:tcPr>
+          <w:p>
+            <w:pPr>
+              <w:tabs>
+                <w:tab w:val="left" w:pos="1764"/>
+              </w:tabs>
+            </w:pPr>
+            <w:r>
+              <w:rPr>
+                <w:noProof/>
+              </w:rPr>
+              <w:drawing>
+                <wp:inline distT="0" distB="0" distL="0" distR="0" wp14:anchorId="42599599" wp14:editId="59F53827">
+                  <wp:extent cx="262890" cy="262890"/>
+                  <wp:effectExtent l="0" t="0" r="3810" b="3810"/>
+                  <wp:docPr id="625851026" name="Graphic 2" descr="Close"/>
+                  <wp:cNvGraphicFramePr>
+                    <a:graphicFrameLocks xmlns:a="http://schemas.openxmlformats.org/drawingml/2006/main" noChangeAspect="1"/>
+                  </wp:cNvGraphicFramePr>
+                  <a:graphic xmlns:a="http://schemas.openxmlformats.org/drawingml/2006/main">
+                    <a:graphicData uri="http://schemas.openxmlformats.org/drawingml/2006/picture">
+                      <pic:pic xmlns:pic="http://schemas.openxmlformats.org/drawingml/2006/picture">
+                        <pic:nvPicPr>
+                          <pic:cNvPr id="625851026" name="Graphic 625851026" descr="Close"/>
+                          <pic:cNvPicPr/>
+                        </pic:nvPicPr>
+                        <pic:blipFill>
+                          <a:blip r:embed="rId6" cstate="print">
+                            <a:extLst>
+                              <a:ext uri="{28A0092B-C50C-407E-A947-70E740481C1C}">
+                                <a14:useLocalDpi xmlns:a14="http://schemas.microsoft.com/office/drawing/2010/main" val="0"/>
+                              </a:ext>
+                              <a:ext uri="{96DAC541-7B7A-43D3-8B79-37D633B846F1}">
+                                <asvg:svgBlip xmlns:asvg="http://schemas.microsoft.com/office/drawing/2016/SVG/main" r:embed="rId7"/>
+                              </a:ext>
+                            </a:extLst>
+                          </a:blip>
+                          <a:stretch>
+                            <a:fillRect/>
+                          </a:stretch>
+                        </pic:blipFill>
+                        <pic:spPr>
+                          <a:xfrm>
+                            <a:off x="0" y="0"/>
+                            <a:ext cx="262890" cy="262890"/>
+                          </a:xfrm>
+                          <a:prstGeom prst="rect">
+                            <a:avLst/>
+                          </a:prstGeom>
+                        </pic:spPr>
+                      </pic:pic>
+                    </a:graphicData>
+                  </a:graphic>
+                </wp:inline>
+              </w:drawing>
+            </w:r>
+          </w:p>
+        </w:tc>
+        <w:tc>
+          <w:tcPr>
+            <w:tcW w:w="1803" w:type="dxa"/>
+          </w:tcPr>
+          <w:p>
+            <w:pPr>
+              <w:tabs>
+                <w:tab w:val="left" w:pos="1764"/>
+              </w:tabs>
+            </w:pPr>
+          </w:p>
+        </w:tc>
+        <w:tc>
+          <w:tcPr>
+            <w:tcW w:w="1804" w:type="dxa"/>
+          </w:tcPr>
+          <w:p>
+            <w:pPr>
+              <w:tabs>
+                <w:tab w:val="left" w:pos="1764"/>
+              </w:tabs>
+            </w:pPr>
+          </w:p>
+        </w:tc>
+      </w:tr>
+      <w:tr>
+        <w:tc>
+          <w:tcPr>
+            <w:tcW w:w="1944" w:type="dxa"/>
+          </w:tcPr>
+          <w:p>
+            <w:pPr>
+              <w:tabs>
+                <w:tab w:val="left" w:pos="1764"/>
+              </w:tabs>
+            </w:pPr>
+            <w:r>
+              <w:rPr>
+                <w:color w:val="FF0000"/>
+              </w:rPr>
+              <w:t>Reverse order</w:t>
+            </w:r>
+          </w:p>
+        </w:tc>
+        <w:tc>
+          <w:tcPr>
+            <w:tcW w:w="1803" w:type="dxa"/>
+          </w:tcPr>
+          <w:p>
+            <w:pPr>
+              <w:tabs>
+                <w:tab w:val="left" w:pos="1764"/>
+              </w:tabs>
+            </w:pPr>
+            <w:r>
+              <w:rPr>
+                <w:noProof/>
+              </w:rPr>
+              <w:drawing>
+                <wp:inline distT="0" distB="0" distL="0" distR="0" wp14:anchorId="2C75AFE9" wp14:editId="39EA4248">
+                  <wp:extent cx="262890" cy="262890"/>
+                  <wp:effectExtent l="0" t="0" r="3810" b="3810"/>
+                  <wp:docPr id="1026790607" name="Graphic 1026790607" descr="Close"/>
+                  <wp:cNvGraphicFramePr>
+                    <a:graphicFrameLocks xmlns:a="http://schemas.openxmlformats.org/drawingml/2006/main" noChangeAspect="1"/>
+                  </wp:cNvGraphicFramePr>
+                  <a:graphic xmlns:a="http://schemas.openxmlformats.org/drawingml/2006/main">
+                    <a:graphicData uri="http://schemas.openxmlformats.org/drawingml/2006/picture">
+                      <pic:pic xmlns:pic="http://schemas.openxmlformats.org/drawingml/2006/picture">
+                        <pic:nvPicPr>
+                          <pic:cNvPr id="625851026" name="Graphic 625851026" descr="Close"/>
+                          <pic:cNvPicPr/>
+                        </pic:nvPicPr>
+                        <pic:blipFill>
+                          <a:blip r:embed="rId6" cstate="print">
+                            <a:extLst>
+                              <a:ext uri="{28A0092B-C50C-407E-A947-70E740481C1C}">
+                                <a14:useLocalDpi xmlns:a14="http://schemas.microsoft.com/office/drawing/2010/main" val="0"/>
+                              </a:ext>
+                              <a:ext uri="{96DAC541-7B7A-43D3-8B79-37D633B846F1}">
+                                <asvg:svgBlip xmlns:asvg="http://schemas.microsoft.com/office/drawing/2016/SVG/main" r:embed="rId7"/>
+                              </a:ext>
+                            </a:extLst>
+                          </a:blip>
+                          <a:stretch>
+                            <a:fillRect/>
+                          </a:stretch>
+                        </pic:blipFill>
+                        <pic:spPr>
+                          <a:xfrm>
+                            <a:off x="0" y="0"/>
+                            <a:ext cx="262890" cy="262890"/>
+                          </a:xfrm>
+                          <a:prstGeom prst="rect">
+                            <a:avLst/>
+                          </a:prstGeom>
+                        </pic:spPr>
+                      </pic:pic>
+                    </a:graphicData>
+                  </a:graphic>
+                </wp:inline>
+              </w:drawing>
+            </w:r>
+          </w:p>
+        </w:tc>
+        <w:tc>
+          <w:tcPr>
+            <w:tcW w:w="1803" w:type="dxa"/>
+          </w:tcPr>
+          <w:p>
+            <w:pPr>
+              <w:tabs>
+                <w:tab w:val="left" w:pos="1764"/>
+              </w:tabs>
+            </w:pPr>
+          </w:p>
+        </w:tc>
+        <w:tc>
+          <w:tcPr>
+            <w:tcW w:w="1803" w:type="dxa"/>
+          </w:tcPr>
+          <w:p>
+            <w:pPr>
+              <w:tabs>
+                <w:tab w:val="left" w:pos="1764"/>
+              </w:tabs>
+            </w:pPr>
+          </w:p>
+        </w:tc>
+        <w:tc>
+          <w:tcPr>
+            <w:tcW w:w="1804" w:type="dxa"/>
+          </w:tcPr>
+          <w:p>
+            <w:pPr>
+              <w:tabs>
+                <w:tab w:val="left" w:pos="1764"/>
+              </w:tabs>
+            </w:pPr>
+          </w:p>
+        </w:tc>
+      </w:tr>
+      <w:tr>
+        <w:tc>
+          <w:tcPr>
+            <w:tcW w:w="1944" w:type="dxa"/>
+          </w:tcPr>
+          <w:p>
+            <w:pPr>
+              <w:tabs>
+                <w:tab w:val="left" w:pos="1764"/>
+              </w:tabs>
+            </w:pPr>
+            <w:r>
+              <w:t>Inventory</w:t>
+            </w:r>
+            <w:r>
+              <w:t xml:space="preserve"> Fail Case</w:t>
+            </w:r>
+          </w:p>
+        </w:tc>
+        <w:tc>
+          <w:tcPr>
+            <w:tcW w:w="1803" w:type="dxa"/>
+          </w:tcPr>
+          <w:p>
+            <w:pPr>
+              <w:tabs>
+                <w:tab w:val="left" w:pos="1764"/>
+              </w:tabs>
+            </w:pPr>
+            <w:r>
+              <w:rPr>
+                <w:noProof/>
+              </w:rPr>
+              <w:drawing>
+                <wp:inline distT="0" distB="0" distL="0" distR="0" wp14:anchorId="27159723" wp14:editId="0253DD74">
+                  <wp:extent cx="263502" cy="236220"/>
+                  <wp:effectExtent l="0" t="0" r="3810" b="0"/>
+                  <wp:docPr id="2055778570" name="Graphic 2055778570" descr="Checkmark"/>
+                  <wp:cNvGraphicFramePr>
+                    <a:graphicFrameLocks xmlns:a="http://schemas.openxmlformats.org/drawingml/2006/main" noChangeAspect="1"/>
+                  </wp:cNvGraphicFramePr>
+                  <a:graphic xmlns:a="http://schemas.openxmlformats.org/drawingml/2006/main">
+                    <a:graphicData uri="http://schemas.openxmlformats.org/drawingml/2006/picture">
+                      <pic:pic xmlns:pic="http://schemas.openxmlformats.org/drawingml/2006/picture">
+                        <pic:nvPicPr>
+                          <pic:cNvPr id="1917078283" name="Graphic 1917078283" descr="Checkmark"/>
+                          <pic:cNvPicPr/>
+                        </pic:nvPicPr>
+                        <pic:blipFill>
+                          <a:blip r:embed="rId4" cstate="print">
+                            <a:extLst>
+                              <a:ext uri="{28A0092B-C50C-407E-A947-70E740481C1C}">
+                                <a14:useLocalDpi xmlns:a14="http://schemas.microsoft.com/office/drawing/2010/main" val="0"/>
+                              </a:ext>
+                              <a:ext uri="{96DAC541-7B7A-43D3-8B79-37D633B846F1}">
+                                <asvg:svgBlip xmlns:asvg="http://schemas.microsoft.com/office/drawing/2016/SVG/main" r:embed="rId5"/>
+                              </a:ext>
+                            </a:extLst>
+                          </a:blip>
+                          <a:stretch>
+                            <a:fillRect/>
+                          </a:stretch>
+                        </pic:blipFill>
+                        <pic:spPr>
+                          <a:xfrm>
+                            <a:off x="0" y="0"/>
+                            <a:ext cx="267744" cy="240023"/>
+                          </a:xfrm>
+                          <a:prstGeom prst="rect">
+                            <a:avLst/>
+                          </a:prstGeom>
+                        </pic:spPr>
+                      </pic:pic>
+                    </a:graphicData>
+                  </a:graphic>
+                </wp:inline>
+              </w:drawing>
+            </w:r>
+          </w:p>
+        </w:tc>
+        <w:tc>
+          <w:tcPr>
+            <w:tcW w:w="1803" w:type="dxa"/>
+          </w:tcPr>
+          <w:p>
+            <w:pPr>
+              <w:tabs>
+                <w:tab w:val="left" w:pos="1764"/>
+              </w:tabs>
+            </w:pPr>
+            <w:r>
+              <w:rPr>
+                <w:noProof/>
+              </w:rPr>
+              <w:drawing>
+                <wp:inline distT="0" distB="0" distL="0" distR="0" wp14:anchorId="4192929E" wp14:editId="2F0F8267">
+                  <wp:extent cx="263502" cy="236220"/>
+                  <wp:effectExtent l="0" t="0" r="3810" b="0"/>
+                  <wp:docPr id="1393033064" name="Graphic 1393033064" descr="Checkmark"/>
+                  <wp:cNvGraphicFramePr>
+                    <a:graphicFrameLocks xmlns:a="http://schemas.openxmlformats.org/drawingml/2006/main" noChangeAspect="1"/>
+                  </wp:cNvGraphicFramePr>
+                  <a:graphic xmlns:a="http://schemas.openxmlformats.org/drawingml/2006/main">
+                    <a:graphicData uri="http://schemas.openxmlformats.org/drawingml/2006/picture">
+                      <pic:pic xmlns:pic="http://schemas.openxmlformats.org/drawingml/2006/picture">
+                        <pic:nvPicPr>
+                          <pic:cNvPr id="1917078283" name="Graphic 1917078283" descr="Checkmark"/>
+                          <pic:cNvPicPr/>
+                        </pic:nvPicPr>
+                        <pic:blipFill>
+                          <a:blip r:embed="rId4" cstate="print">
+                            <a:extLst>
+                              <a:ext uri="{28A0092B-C50C-407E-A947-70E740481C1C}">
+                                <a14:useLocalDpi xmlns:a14="http://schemas.microsoft.com/office/drawing/2010/main" val="0"/>
+                              </a:ext>
+                              <a:ext uri="{96DAC541-7B7A-43D3-8B79-37D633B846F1}">
+                                <asvg:svgBlip xmlns:asvg="http://schemas.microsoft.com/office/drawing/2016/SVG/main" r:embed="rId5"/>
+                              </a:ext>
+                            </a:extLst>
+                          </a:blip>
+                          <a:stretch>
+                            <a:fillRect/>
+                          </a:stretch>
+                        </pic:blipFill>
+                        <pic:spPr>
+                          <a:xfrm>
+                            <a:off x="0" y="0"/>
+                            <a:ext cx="267744" cy="240023"/>
+                          </a:xfrm>
+                          <a:prstGeom prst="rect">
+                            <a:avLst/>
+                          </a:prstGeom>
+                        </pic:spPr>
+                      </pic:pic>
+                    </a:graphicData>
+                  </a:graphic>
+                </wp:inline>
+              </w:drawing>
+            </w:r>
+          </w:p>
+        </w:tc>
+        <w:tc>
+          <w:tcPr>
+            <w:tcW w:w="1803" w:type="dxa"/>
+          </w:tcPr>
+          <w:p>
+            <w:pPr>
+              <w:tabs>
+                <w:tab w:val="left" w:pos="1764"/>
+              </w:tabs>
+            </w:pPr>
+            <w:r>
+              <w:rPr>
+                <w:noProof/>
+              </w:rPr>
+              <w:drawing>
+                <wp:inline distT="0" distB="0" distL="0" distR="0" wp14:anchorId="5956E00F" wp14:editId="74DE880C">
+                  <wp:extent cx="262890" cy="262890"/>
+                  <wp:effectExtent l="0" t="0" r="3810" b="3810"/>
+                  <wp:docPr id="1194376899" name="Graphic 1194376899" descr="Close"/>
+                  <wp:cNvGraphicFramePr>
+                    <a:graphicFrameLocks xmlns:a="http://schemas.openxmlformats.org/drawingml/2006/main" noChangeAspect="1"/>
+                  </wp:cNvGraphicFramePr>
+                  <a:graphic xmlns:a="http://schemas.openxmlformats.org/drawingml/2006/main">
+                    <a:graphicData uri="http://schemas.openxmlformats.org/drawingml/2006/picture">
+                      <pic:pic xmlns:pic="http://schemas.openxmlformats.org/drawingml/2006/picture">
+                        <pic:nvPicPr>
+                          <pic:cNvPr id="625851026" name="Graphic 625851026" descr="Close"/>
+                          <pic:cNvPicPr/>
+                        </pic:nvPicPr>
+                        <pic:blipFill>
+                          <a:blip r:embed="rId6" cstate="print">
+                            <a:extLst>
+                              <a:ext uri="{28A0092B-C50C-407E-A947-70E740481C1C}">
+                                <a14:useLocalDpi xmlns:a14="http://schemas.microsoft.com/office/drawing/2010/main" val="0"/>
+                              </a:ext>
+                              <a:ext uri="{96DAC541-7B7A-43D3-8B79-37D633B846F1}">
+                                <asvg:svgBlip xmlns:asvg="http://schemas.microsoft.com/office/drawing/2016/SVG/main" r:embed="rId7"/>
+                              </a:ext>
+                            </a:extLst>
+                          </a:blip>
+                          <a:stretch>
+                            <a:fillRect/>
+                          </a:stretch>
+                        </pic:blipFill>
+                        <pic:spPr>
+                          <a:xfrm>
+                            <a:off x="0" y="0"/>
+                            <a:ext cx="262890" cy="262890"/>
+                          </a:xfrm>
+                          <a:prstGeom prst="rect">
+                            <a:avLst/>
+                          </a:prstGeom>
+                        </pic:spPr>
+                      </pic:pic>
+                    </a:graphicData>
+                  </a:graphic>
+                </wp:inline>
+              </w:drawing>
+            </w:r>
+          </w:p>
+        </w:tc>
+        <w:tc>
+          <w:tcPr>
+            <w:tcW w:w="1804" w:type="dxa"/>
+          </w:tcPr>
+          <w:p>
+            <w:pPr>
+              <w:tabs>
+                <w:tab w:val="left" w:pos="1764"/>
+              </w:tabs>
+            </w:pPr>
+          </w:p>
+        </w:tc>
+      </w:tr>
+      <w:tr>
+        <w:tc>
+          <w:tcPr>
+            <w:tcW w:w="1944" w:type="dxa"/>
+          </w:tcPr>
+          <w:p>
+            <w:pPr>
+              <w:tabs>
+                <w:tab w:val="left" w:pos="1764"/>
+              </w:tabs>
+            </w:pPr>
+            <w:r>
+              <w:rPr>
+                <w:color w:val="FF0000"/>
+              </w:rPr>
+              <w:t xml:space="preserve">Reverse </w:t>
+            </w:r>
+            <w:r>
+              <w:rPr>
+                <w:color w:val="FF0000"/>
+              </w:rPr>
+              <w:t>payment, order</w:t>
+            </w:r>
+          </w:p>
+        </w:tc>
+        <w:tc>
+          <w:tcPr>
+            <w:tcW w:w="1803" w:type="dxa"/>
+          </w:tcPr>
+          <w:p>
+            <w:pPr>
+              <w:tabs>
+                <w:tab w:val="left" w:pos="1764"/>
+              </w:tabs>
+            </w:pPr>
+            <w:r>
+              <w:rPr>
+                <w:noProof/>
+              </w:rPr>
+              <w:drawing>
+                <wp:inline distT="0" distB="0" distL="0" distR="0" wp14:anchorId="1B16BA2E" wp14:editId="51F127CA">
+                  <wp:extent cx="262890" cy="262890"/>
+                  <wp:effectExtent l="0" t="0" r="3810" b="3810"/>
+                  <wp:docPr id="383149195" name="Graphic 383149195" descr="Close"/>
+                  <wp:cNvGraphicFramePr>
+                    <a:graphicFrameLocks xmlns:a="http://schemas.openxmlformats.org/drawingml/2006/main" noChangeAspect="1"/>
+                  </wp:cNvGraphicFramePr>
+                  <a:graphic xmlns:a="http://schemas.openxmlformats.org/drawingml/2006/main">
+                    <a:graphicData uri="http://schemas.openxmlformats.org/drawingml/2006/picture">
+                      <pic:pic xmlns:pic="http://schemas.openxmlformats.org/drawingml/2006/picture">
+                        <pic:nvPicPr>
+                          <pic:cNvPr id="625851026" name="Graphic 625851026" descr="Close"/>
+                          <pic:cNvPicPr/>
+                        </pic:nvPicPr>
+                        <pic:blipFill>
+                          <a:blip r:embed="rId6" cstate="print">
+                            <a:extLst>
+                              <a:ext uri="{28A0092B-C50C-407E-A947-70E740481C1C}">
+                                <a14:useLocalDpi xmlns:a14="http://schemas.microsoft.com/office/drawing/2010/main" val="0"/>
+                              </a:ext>
+                              <a:ext uri="{96DAC541-7B7A-43D3-8B79-37D633B846F1}">
+                                <asvg:svgBlip xmlns:asvg="http://schemas.microsoft.com/office/drawing/2016/SVG/main" r:embed="rId7"/>
+                              </a:ext>
+                            </a:extLst>
+                          </a:blip>
+                          <a:stretch>
+                            <a:fillRect/>
+                          </a:stretch>
+                        </pic:blipFill>
+                        <pic:spPr>
+                          <a:xfrm>
+                            <a:off x="0" y="0"/>
+                            <a:ext cx="262890" cy="262890"/>
+                          </a:xfrm>
+                          <a:prstGeom prst="rect">
+                            <a:avLst/>
+                          </a:prstGeom>
+                        </pic:spPr>
+                      </pic:pic>
+                    </a:graphicData>
+                  </a:graphic>
+                </wp:inline>
+              </w:drawing>
+            </w:r>
+          </w:p>
+        </w:tc>
+        <w:tc>
+          <w:tcPr>
+            <w:tcW w:w="1803" w:type="dxa"/>
+          </w:tcPr>
+          <w:p>
+            <w:pPr>
+              <w:tabs>
+                <w:tab w:val="left" w:pos="1764"/>
+              </w:tabs>
+            </w:pPr>
+            <w:r>
+              <w:rPr>
+                <w:noProof/>
+              </w:rPr>
+              <w:drawing>
+                <wp:inline distT="0" distB="0" distL="0" distR="0" wp14:anchorId="2472E683" wp14:editId="670201DC">
+                  <wp:extent cx="262890" cy="262890"/>
+                  <wp:effectExtent l="0" t="0" r="3810" b="3810"/>
+                  <wp:docPr id="1703234759" name="Graphic 1703234759" descr="Close"/>
+                  <wp:cNvGraphicFramePr>
+                    <a:graphicFrameLocks xmlns:a="http://schemas.openxmlformats.org/drawingml/2006/main" noChangeAspect="1"/>
+                  </wp:cNvGraphicFramePr>
+                  <a:graphic xmlns:a="http://schemas.openxmlformats.org/drawingml/2006/main">
+                    <a:graphicData uri="http://schemas.openxmlformats.org/drawingml/2006/picture">
+                      <pic:pic xmlns:pic="http://schemas.openxmlformats.org/drawingml/2006/picture">
+                        <pic:nvPicPr>
+                          <pic:cNvPr id="625851026" name="Graphic 625851026" descr="Close"/>
+                          <pic:cNvPicPr/>
+                        </pic:nvPicPr>
+                        <pic:blipFill>
+                          <a:blip r:embed="rId6" cstate="print">
+                            <a:extLst>
+                              <a:ext uri="{28A0092B-C50C-407E-A947-70E740481C1C}">
+                                <a14:useLocalDpi xmlns:a14="http://schemas.microsoft.com/office/drawing/2010/main" val="0"/>
+                              </a:ext>
+                              <a:ext uri="{96DAC541-7B7A-43D3-8B79-37D633B846F1}">
+                                <asvg:svgBlip xmlns:asvg="http://schemas.microsoft.com/office/drawing/2016/SVG/main" r:embed="rId7"/>
+                              </a:ext>
+                            </a:extLst>
+                          </a:blip>
+                          <a:stretch>
+                            <a:fillRect/>
+                          </a:stretch>
+                        </pic:blipFill>
+                        <pic:spPr>
+                          <a:xfrm>
+                            <a:off x="0" y="0"/>
+                            <a:ext cx="262890" cy="262890"/>
+                          </a:xfrm>
+                          <a:prstGeom prst="rect">
+                            <a:avLst/>
+                          </a:prstGeom>
+                        </pic:spPr>
+                      </pic:pic>
+                    </a:graphicData>
+                  </a:graphic>
+                </wp:inline>
+              </w:drawing>
+            </w:r>
+          </w:p>
+        </w:tc>
+        <w:tc>
+          <w:tcPr>
+            <w:tcW w:w="1803" w:type="dxa"/>
+          </w:tcPr>
+          <w:p>
+            <w:pPr>
+              <w:tabs>
+                <w:tab w:val="left" w:pos="1764"/>
+              </w:tabs>
+            </w:pPr>
+          </w:p>
+        </w:tc>
+        <w:tc>
+          <w:tcPr>
+            <w:tcW w:w="1804" w:type="dxa"/>
+          </w:tcPr>
+          <w:p>
+            <w:pPr>
+              <w:tabs>
+                <w:tab w:val="left" w:pos="1764"/>
+              </w:tabs>
+            </w:pPr>
+          </w:p>
+        </w:tc>
+      </w:tr>
+      <w:tr>
+        <w:tc>
+          <w:tcPr>
+            <w:tcW w:w="1944" w:type="dxa"/>
+          </w:tcPr>
+          <w:p>
+            <w:pPr>
+              <w:tabs>
+                <w:tab w:val="left" w:pos="1764"/>
+              </w:tabs>
+            </w:pPr>
+            <w:r>
+              <w:t>Shipment</w:t>
+            </w:r>
+            <w:r>
+              <w:t xml:space="preserve"> Fail Case</w:t>
+            </w:r>
+          </w:p>
+        </w:tc>
+        <w:tc>
+          <w:tcPr>
+            <w:tcW w:w="1803" w:type="dxa"/>
+          </w:tcPr>
+          <w:p>
+            <w:pPr>
+              <w:tabs>
+                <w:tab w:val="left" w:pos="1764"/>
+              </w:tabs>
+            </w:pPr>
+            <w:r>
+              <w:rPr>
+                <w:noProof/>
+              </w:rPr>
+              <w:drawing>
+                <wp:inline distT="0" distB="0" distL="0" distR="0" wp14:anchorId="0E5C97A0" wp14:editId="11319890">
+                  <wp:extent cx="263502" cy="236220"/>
+                  <wp:effectExtent l="0" t="0" r="3810" b="0"/>
+                  <wp:docPr id="1668728393" name="Graphic 1668728393" descr="Checkmark"/>
+                  <wp:cNvGraphicFramePr>
+                    <a:graphicFrameLocks xmlns:a="http://schemas.openxmlformats.org/drawingml/2006/main" noChangeAspect="1"/>
+                  </wp:cNvGraphicFramePr>
+                  <a:graphic xmlns:a="http://schemas.openxmlformats.org/drawingml/2006/main">
+                    <a:graphicData uri="http://schemas.openxmlformats.org/drawingml/2006/picture">
+                      <pic:pic xmlns:pic="http://schemas.openxmlformats.org/drawingml/2006/picture">
+                        <pic:nvPicPr>
+                          <pic:cNvPr id="1917078283" name="Graphic 1917078283" descr="Checkmark"/>
+                          <pic:cNvPicPr/>
+                        </pic:nvPicPr>
+                        <pic:blipFill>
+                          <a:blip r:embed="rId4" cstate="print">
+                            <a:extLst>
+                              <a:ext uri="{28A0092B-C50C-407E-A947-70E740481C1C}">
+                                <a14:useLocalDpi xmlns:a14="http://schemas.microsoft.com/office/drawing/2010/main" val="0"/>
+                              </a:ext>
+                              <a:ext uri="{96DAC541-7B7A-43D3-8B79-37D633B846F1}">
+                                <asvg:svgBlip xmlns:asvg="http://schemas.microsoft.com/office/drawing/2016/SVG/main" r:embed="rId5"/>
+                              </a:ext>
+                            </a:extLst>
+                          </a:blip>
+                          <a:stretch>
+                            <a:fillRect/>
+                          </a:stretch>
+                        </pic:blipFill>
+                        <pic:spPr>
+                          <a:xfrm>
+                            <a:off x="0" y="0"/>
+                            <a:ext cx="267744" cy="240023"/>
+                          </a:xfrm>
+                          <a:prstGeom prst="rect">
+                            <a:avLst/>
+                          </a:prstGeom>
+                        </pic:spPr>
+                      </pic:pic>
+                    </a:graphicData>
+                  </a:graphic>
+                </wp:inline>
+              </w:drawing>
+            </w:r>
+          </w:p>
+        </w:tc>
+        <w:tc>
+          <w:tcPr>
+            <w:tcW w:w="1803" w:type="dxa"/>
+          </w:tcPr>
+          <w:p>
+            <w:pPr>
+              <w:tabs>
+                <w:tab w:val="left" w:pos="1764"/>
+              </w:tabs>
+            </w:pPr>
+            <w:r>
+              <w:rPr>
+                <w:noProof/>
+              </w:rPr>
+              <w:drawing>
+                <wp:inline distT="0" distB="0" distL="0" distR="0" wp14:anchorId="0C0C84A2" wp14:editId="5748FAEA">
+                  <wp:extent cx="263502" cy="236220"/>
+                  <wp:effectExtent l="0" t="0" r="3810" b="0"/>
+                  <wp:docPr id="990494205" name="Graphic 990494205" descr="Checkmark"/>
+                  <wp:cNvGraphicFramePr>
+                    <a:graphicFrameLocks xmlns:a="http://schemas.openxmlformats.org/drawingml/2006/main" noChangeAspect="1"/>
+                  </wp:cNvGraphicFramePr>
+                  <a:graphic xmlns:a="http://schemas.openxmlformats.org/drawingml/2006/main">
+                    <a:graphicData uri="http://schemas.openxmlformats.org/drawingml/2006/picture">
+                      <pic:pic xmlns:pic="http://schemas.openxmlformats.org/drawingml/2006/picture">
+                        <pic:nvPicPr>
+                          <pic:cNvPr id="1917078283" name="Graphic 1917078283" descr="Checkmark"/>
+                          <pic:cNvPicPr/>
+                        </pic:nvPicPr>
+                        <pic:blipFill>
+                          <a:blip r:embed="rId4" cstate="print">
+                            <a:extLst>
+                              <a:ext uri="{28A0092B-C50C-407E-A947-70E740481C1C}">
+                                <a14:useLocalDpi xmlns:a14="http://schemas.microsoft.com/office/drawing/2010/main" val="0"/>
+                              </a:ext>
+                              <a:ext uri="{96DAC541-7B7A-43D3-8B79-37D633B846F1}">
+                                <asvg:svgBlip xmlns:asvg="http://schemas.microsoft.com/office/drawing/2016/SVG/main" r:embed="rId5"/>
+                              </a:ext>
+                            </a:extLst>
+                          </a:blip>
+                          <a:stretch>
+                            <a:fillRect/>
+                          </a:stretch>
+                        </pic:blipFill>
+                        <pic:spPr>
+                          <a:xfrm>
+                            <a:off x="0" y="0"/>
+                            <a:ext cx="267744" cy="240023"/>
+                          </a:xfrm>
+                          <a:prstGeom prst="rect">
+                            <a:avLst/>
+                          </a:prstGeom>
+                        </pic:spPr>
+                      </pic:pic>
+                    </a:graphicData>
+                  </a:graphic>
+                </wp:inline>
+              </w:drawing>
+            </w:r>
+          </w:p>
+        </w:tc>
+        <w:tc>
+          <w:tcPr>
+            <w:tcW w:w="1803" w:type="dxa"/>
+          </w:tcPr>
+          <w:p>
+            <w:pPr>
+              <w:tabs>
+                <w:tab w:val="left" w:pos="1764"/>
+              </w:tabs>
+            </w:pPr>
+            <w:r>
+              <w:rPr>
+                <w:noProof/>
+              </w:rPr>
+              <w:drawing>
+                <wp:inline distT="0" distB="0" distL="0" distR="0" wp14:anchorId="0AA66A93" wp14:editId="2D533397">
+                  <wp:extent cx="263502" cy="236220"/>
+                  <wp:effectExtent l="0" t="0" r="3810" b="0"/>
+                  <wp:docPr id="649907247" name="Graphic 649907247" descr="Checkmark"/>
+                  <wp:cNvGraphicFramePr>
+                    <a:graphicFrameLocks xmlns:a="http://schemas.openxmlformats.org/drawingml/2006/main" noChangeAspect="1"/>
+                  </wp:cNvGraphicFramePr>
+                  <a:graphic xmlns:a="http://schemas.openxmlformats.org/drawingml/2006/main">
+                    <a:graphicData uri="http://schemas.openxmlformats.org/drawingml/2006/picture">
+                      <pic:pic xmlns:pic="http://schemas.openxmlformats.org/drawingml/2006/picture">
+                        <pic:nvPicPr>
+                          <pic:cNvPr id="1917078283" name="Graphic 1917078283" descr="Checkmark"/>
+                          <pic:cNvPicPr/>
+                        </pic:nvPicPr>
+                        <pic:blipFill>
+                          <a:blip r:embed="rId4" cstate="print">
+                            <a:extLst>
+                              <a:ext uri="{28A0092B-C50C-407E-A947-70E740481C1C}">
+                                <a14:useLocalDpi xmlns:a14="http://schemas.microsoft.com/office/drawing/2010/main" val="0"/>
+                              </a:ext>
+                              <a:ext uri="{96DAC541-7B7A-43D3-8B79-37D633B846F1}">
+                                <asvg:svgBlip xmlns:asvg="http://schemas.microsoft.com/office/drawing/2016/SVG/main" r:embed="rId5"/>
+                              </a:ext>
+                            </a:extLst>
+                          </a:blip>
+                          <a:stretch>
+                            <a:fillRect/>
+                          </a:stretch>
+                        </pic:blipFill>
+                        <pic:spPr>
+                          <a:xfrm>
+                            <a:off x="0" y="0"/>
+                            <a:ext cx="267744" cy="240023"/>
+                          </a:xfrm>
+                          <a:prstGeom prst="rect">
+                            <a:avLst/>
+                          </a:prstGeom>
+                        </pic:spPr>
+                      </pic:pic>
+                    </a:graphicData>
+                  </a:graphic>
+                </wp:inline>
+              </w:drawing>
+            </w:r>
+          </w:p>
+        </w:tc>
+        <w:tc>
+          <w:tcPr>
+            <w:tcW w:w="1804" w:type="dxa"/>
+          </w:tcPr>
+          <w:p>
+            <w:pPr>
+              <w:tabs>
+                <w:tab w:val="left" w:pos="1764"/>
+              </w:tabs>
+            </w:pPr>
+            <w:r>
+              <w:rPr>
+                <w:noProof/>
+              </w:rPr>
+              <w:drawing>
+                <wp:inline distT="0" distB="0" distL="0" distR="0" wp14:anchorId="27F70514" wp14:editId="4A8AA921">
+                  <wp:extent cx="262890" cy="262890"/>
+                  <wp:effectExtent l="0" t="0" r="3810" b="3810"/>
+                  <wp:docPr id="26364781" name="Graphic 26364781" descr="Close"/>
+                  <wp:cNvGraphicFramePr>
+                    <a:graphicFrameLocks xmlns:a="http://schemas.openxmlformats.org/drawingml/2006/main" noChangeAspect="1"/>
+                  </wp:cNvGraphicFramePr>
+                  <a:graphic xmlns:a="http://schemas.openxmlformats.org/drawingml/2006/main">
+                    <a:graphicData uri="http://schemas.openxmlformats.org/drawingml/2006/picture">
+                      <pic:pic xmlns:pic="http://schemas.openxmlformats.org/drawingml/2006/picture">
+                        <pic:nvPicPr>
+                          <pic:cNvPr id="625851026" name="Graphic 625851026" descr="Close"/>
+                          <pic:cNvPicPr/>
+                        </pic:nvPicPr>
+                        <pic:blipFill>
+                          <a:blip r:embed="rId6" cstate="print">
+                            <a:extLst>
+                              <a:ext uri="{28A0092B-C50C-407E-A947-70E740481C1C}">
+                                <a14:useLocalDpi xmlns:a14="http://schemas.microsoft.com/office/drawing/2010/main" val="0"/>
+                              </a:ext>
+                              <a:ext uri="{96DAC541-7B7A-43D3-8B79-37D633B846F1}">
+                                <asvg:svgBlip xmlns:asvg="http://schemas.microsoft.com/office/drawing/2016/SVG/main" r:embed="rId7"/>
+                              </a:ext>
+                            </a:extLst>
+                          </a:blip>
+                          <a:stretch>
+                            <a:fillRect/>
+                          </a:stretch>
+                        </pic:blipFill>
+                        <pic:spPr>
+                          <a:xfrm>
+                            <a:off x="0" y="0"/>
+                            <a:ext cx="262890" cy="262890"/>
+                          </a:xfrm>
+                          <a:prstGeom prst="rect">
+                            <a:avLst/>
+                          </a:prstGeom>
+                        </pic:spPr>
+                      </pic:pic>
+                    </a:graphicData>
+                  </a:graphic>
+                </wp:inline>
+              </w:drawing>
+            </w:r>
+          </w:p>
+        </w:tc>
+      </w:tr>
+      <w:tr>
+        <w:tc>
+          <w:tcPr>
+            <w:tcW w:w="1944" w:type="dxa"/>
+          </w:tcPr>
+          <w:p>
+            <w:pPr>
+              <w:tabs>
+                <w:tab w:val="left" w:pos="1764"/>
+              </w:tabs>
+            </w:pPr>
+            <w:r>
+              <w:rPr>
+                <w:color w:val="FF0000"/>
+              </w:rPr>
+              <w:t xml:space="preserve">Reverse </w:t>
+            </w:r>
+            <w:r>
+              <w:rPr>
+                <w:color w:val="FF0000"/>
+              </w:rPr>
+              <w:t xml:space="preserve">inventory, </w:t>
+            </w:r>
+            <w:r>
+              <w:rPr>
+                <w:color w:val="FF0000"/>
+              </w:rPr>
+              <w:t>payment</w:t>
+            </w:r>
+            <w:r>
+              <w:rPr>
+                <w:color w:val="FF0000"/>
+              </w:rPr>
+              <w:t>, order</w:t>
+            </w:r>
+          </w:p>
+        </w:tc>
+        <w:tc>
+          <w:tcPr>
+            <w:tcW w:w="1803" w:type="dxa"/>
+          </w:tcPr>
+          <w:p>
+            <w:pPr>
+              <w:tabs>
+                <w:tab w:val="left" w:pos="1764"/>
+              </w:tabs>
+            </w:pPr>
+            <w:r>
+              <w:rPr>
+                <w:noProof/>
+              </w:rPr>
+              <w:drawing>
+                <wp:inline distT="0" distB="0" distL="0" distR="0" wp14:anchorId="64AE6348" wp14:editId="1123B646">
+                  <wp:extent cx="262890" cy="262890"/>
+                  <wp:effectExtent l="0" t="0" r="3810" b="3810"/>
+                  <wp:docPr id="68322589" name="Graphic 68322589" descr="Close"/>
+                  <wp:cNvGraphicFramePr>
+                    <a:graphicFrameLocks xmlns:a="http://schemas.openxmlformats.org/drawingml/2006/main" noChangeAspect="1"/>
+                  </wp:cNvGraphicFramePr>
+                  <a:graphic xmlns:a="http://schemas.openxmlformats.org/drawingml/2006/main">
+                    <a:graphicData uri="http://schemas.openxmlformats.org/drawingml/2006/picture">
+                      <pic:pic xmlns:pic="http://schemas.openxmlformats.org/drawingml/2006/picture">
+                        <pic:nvPicPr>
+                          <pic:cNvPr id="625851026" name="Graphic 625851026" descr="Close"/>
+                          <pic:cNvPicPr/>
+                        </pic:nvPicPr>
+                        <pic:blipFill>
+                          <a:blip r:embed="rId6" cstate="print">
+                            <a:extLst>
+                              <a:ext uri="{28A0092B-C50C-407E-A947-70E740481C1C}">
+                                <a14:useLocalDpi xmlns:a14="http://schemas.microsoft.com/office/drawing/2010/main" val="0"/>
+                              </a:ext>
+                              <a:ext uri="{96DAC541-7B7A-43D3-8B79-37D633B846F1}">
+                                <asvg:svgBlip xmlns:asvg="http://schemas.microsoft.com/office/drawing/2016/SVG/main" r:embed="rId7"/>
+                              </a:ext>
+                            </a:extLst>
+                          </a:blip>
+                          <a:stretch>
+                            <a:fillRect/>
+                          </a:stretch>
+                        </pic:blipFill>
+                        <pic:spPr>
+                          <a:xfrm>
+                            <a:off x="0" y="0"/>
+                            <a:ext cx="262890" cy="262890"/>
+                          </a:xfrm>
+                          <a:prstGeom prst="rect">
+                            <a:avLst/>
+                          </a:prstGeom>
+                        </pic:spPr>
+                      </pic:pic>
+                    </a:graphicData>
+                  </a:graphic>
+                </wp:inline>
+              </w:drawing>
+            </w:r>
+          </w:p>
+        </w:tc>
+        <w:tc>
+          <w:tcPr>
+            <w:tcW w:w="1803" w:type="dxa"/>
+          </w:tcPr>
+          <w:p>
+            <w:pPr>
+              <w:tabs>
+                <w:tab w:val="left" w:pos="1764"/>
+              </w:tabs>
+            </w:pPr>
+            <w:r>
+              <w:rPr>
+                <w:noProof/>
+              </w:rPr>
+              <w:drawing>
+                <wp:inline distT="0" distB="0" distL="0" distR="0" wp14:anchorId="7F971249" wp14:editId="61A58463">
+                  <wp:extent cx="262890" cy="262890"/>
+                  <wp:effectExtent l="0" t="0" r="3810" b="3810"/>
+                  <wp:docPr id="87022432" name="Graphic 87022432" descr="Close"/>
+                  <wp:cNvGraphicFramePr>
+                    <a:graphicFrameLocks xmlns:a="http://schemas.openxmlformats.org/drawingml/2006/main" noChangeAspect="1"/>
+                  </wp:cNvGraphicFramePr>
+                  <a:graphic xmlns:a="http://schemas.openxmlformats.org/drawingml/2006/main">
+                    <a:graphicData uri="http://schemas.openxmlformats.org/drawingml/2006/picture">
+                      <pic:pic xmlns:pic="http://schemas.openxmlformats.org/drawingml/2006/picture">
+                        <pic:nvPicPr>
+                          <pic:cNvPr id="625851026" name="Graphic 625851026" descr="Close"/>
+                          <pic:cNvPicPr/>
+                        </pic:nvPicPr>
+                        <pic:blipFill>
+                          <a:blip r:embed="rId6" cstate="print">
+                            <a:extLst>
+                              <a:ext uri="{28A0092B-C50C-407E-A947-70E740481C1C}">
+                                <a14:useLocalDpi xmlns:a14="http://schemas.microsoft.com/office/drawing/2010/main" val="0"/>
+                              </a:ext>
+                              <a:ext uri="{96DAC541-7B7A-43D3-8B79-37D633B846F1}">
+                                <asvg:svgBlip xmlns:asvg="http://schemas.microsoft.com/office/drawing/2016/SVG/main" r:embed="rId7"/>
+                              </a:ext>
+                            </a:extLst>
+                          </a:blip>
+                          <a:stretch>
+                            <a:fillRect/>
+                          </a:stretch>
+                        </pic:blipFill>
+                        <pic:spPr>
+                          <a:xfrm>
+                            <a:off x="0" y="0"/>
+                            <a:ext cx="262890" cy="262890"/>
+                          </a:xfrm>
+                          <a:prstGeom prst="rect">
+                            <a:avLst/>
+                          </a:prstGeom>
+                        </pic:spPr>
+                      </pic:pic>
+                    </a:graphicData>
+                  </a:graphic>
+                </wp:inline>
+              </w:drawing>
+            </w:r>
+          </w:p>
+        </w:tc>
+        <w:tc>
+          <w:tcPr>
+            <w:tcW w:w="1803" w:type="dxa"/>
+          </w:tcPr>
+          <w:p>
+            <w:pPr>
+              <w:tabs>
+                <w:tab w:val="left" w:pos="1764"/>
+              </w:tabs>
+            </w:pPr>
+            <w:r>
+              <w:rPr>
+                <w:noProof/>
+              </w:rPr>
+              <w:drawing>
+                <wp:inline distT="0" distB="0" distL="0" distR="0" wp14:anchorId="6ADED905" wp14:editId="02389360">
+                  <wp:extent cx="262890" cy="262890"/>
+                  <wp:effectExtent l="0" t="0" r="3810" b="3810"/>
+                  <wp:docPr id="1967972149" name="Graphic 1967972149" descr="Close"/>
+                  <wp:cNvGraphicFramePr>
+                    <a:graphicFrameLocks xmlns:a="http://schemas.openxmlformats.org/drawingml/2006/main" noChangeAspect="1"/>
+                  </wp:cNvGraphicFramePr>
+                  <a:graphic xmlns:a="http://schemas.openxmlformats.org/drawingml/2006/main">
+                    <a:graphicData uri="http://schemas.openxmlformats.org/drawingml/2006/picture">
+                      <pic:pic xmlns:pic="http://schemas.openxmlformats.org/drawingml/2006/picture">
+                        <pic:nvPicPr>
+                          <pic:cNvPr id="625851026" name="Graphic 625851026" descr="Close"/>
+                          <pic:cNvPicPr/>
+                        </pic:nvPicPr>
+                        <pic:blipFill>
+                          <a:blip r:embed="rId6" cstate="print">
+                            <a:extLst>
+                              <a:ext uri="{28A0092B-C50C-407E-A947-70E740481C1C}">
+                                <a14:useLocalDpi xmlns:a14="http://schemas.microsoft.com/office/drawing/2010/main" val="0"/>
+                              </a:ext>
+                              <a:ext uri="{96DAC541-7B7A-43D3-8B79-37D633B846F1}">
+                                <asvg:svgBlip xmlns:asvg="http://schemas.microsoft.com/office/drawing/2016/SVG/main" r:embed="rId7"/>
+                              </a:ext>
+                            </a:extLst>
+                          </a:blip>
+                          <a:stretch>
+                            <a:fillRect/>
+                          </a:stretch>
+                        </pic:blipFill>
+                        <pic:spPr>
+                          <a:xfrm>
+                            <a:off x="0" y="0"/>
+                            <a:ext cx="262890" cy="262890"/>
+                          </a:xfrm>
+                          <a:prstGeom prst="rect">
+                            <a:avLst/>
+                          </a:prstGeom>
+                        </pic:spPr>
+                      </pic:pic>
+                    </a:graphicData>
+                  </a:graphic>
+                </wp:inline>
+              </w:drawing>
+            </w:r>
+          </w:p>
+        </w:tc>
+        <w:tc>
+          <w:tcPr>
+            <w:tcW w:w="1804" w:type="dxa"/>
+          </w:tcPr>
+          <w:p>
+            <w:pPr>
+              <w:tabs>
+                <w:tab w:val="left" w:pos="1764"/>
+              </w:tabs>
+            </w:pPr>
+          </w:p>
+        </w:tc>
+      </w:tr>
+      <w:tr>
+        <w:tc>
+          <w:tcPr>
+            <w:tcW w:w="1944" w:type="dxa"/>
+          </w:tcPr>
+          <w:p>
+            <w:pPr>
+              <w:tabs>
+                <w:tab w:val="left" w:pos="1764"/>
+              </w:tabs>
+            </w:pPr>
+            <w:r>
+              <w:t>Success Case</w:t>
+            </w:r>
+          </w:p>
+        </w:tc>
+        <w:tc>
+          <w:tcPr>
+            <w:tcW w:w="1803" w:type="dxa"/>
+          </w:tcPr>
+          <w:p>
+            <w:pPr>
+              <w:tabs>
+                <w:tab w:val="left" w:pos="1764"/>
+              </w:tabs>
+            </w:pPr>
+            <w:r>
+              <w:rPr>
+                <w:noProof/>
+              </w:rPr>
+              <w:drawing>
+                <wp:inline distT="0" distB="0" distL="0" distR="0" wp14:anchorId="31166F1D" wp14:editId="44B17976">
+                  <wp:extent cx="263502" cy="236220"/>
+                  <wp:effectExtent l="0" t="0" r="3810" b="0"/>
+                  <wp:docPr id="1292747922" name="Graphic 1292747922" descr="Checkmark"/>
+                  <wp:cNvGraphicFramePr>
+                    <a:graphicFrameLocks xmlns:a="http://schemas.openxmlformats.org/drawingml/2006/main" noChangeAspect="1"/>
+                  </wp:cNvGraphicFramePr>
+                  <a:graphic xmlns:a="http://schemas.openxmlformats.org/drawingml/2006/main">
+                    <a:graphicData uri="http://schemas.openxmlformats.org/drawingml/2006/picture">
+                      <pic:pic xmlns:pic="http://schemas.openxmlformats.org/drawingml/2006/picture">
+                        <pic:nvPicPr>
+                          <pic:cNvPr id="1917078283" name="Graphic 1917078283" descr="Checkmark"/>
+                          <pic:cNvPicPr/>
+                        </pic:nvPicPr>
+                        <pic:blipFill>
+                          <a:blip r:embed="rId4" cstate="print">
+                            <a:extLst>
+                              <a:ext uri="{28A0092B-C50C-407E-A947-70E740481C1C}">
+                                <a14:useLocalDpi xmlns:a14="http://schemas.microsoft.com/office/drawing/2010/main" val="0"/>
+                              </a:ext>
+                              <a:ext uri="{96DAC541-7B7A-43D3-8B79-37D633B846F1}">
+                                <asvg:svgBlip xmlns:asvg="http://schemas.microsoft.com/office/drawing/2016/SVG/main" r:embed="rId5"/>
+                              </a:ext>
+                            </a:extLst>
+                          </a:blip>
+                          <a:stretch>
+                            <a:fillRect/>
+                          </a:stretch>
+                        </pic:blipFill>
+                        <pic:spPr>
+                          <a:xfrm>
+                            <a:off x="0" y="0"/>
+                            <a:ext cx="267744" cy="240023"/>
+                          </a:xfrm>
+                          <a:prstGeom prst="rect">
+                            <a:avLst/>
+                          </a:prstGeom>
+                        </pic:spPr>
+                      </pic:pic>
+                    </a:graphicData>
+                  </a:graphic>
+                </wp:inline>
+              </w:drawing>
+            </w:r>
+          </w:p>
+        </w:tc>
+        <w:tc>
+          <w:tcPr>
+            <w:tcW w:w="1803" w:type="dxa"/>
+          </w:tcPr>
+          <w:p>
+            <w:pPr>
+              <w:tabs>
+                <w:tab w:val="left" w:pos="1764"/>
+              </w:tabs>
+            </w:pPr>
+            <w:r>
+              <w:rPr>
+                <w:noProof/>
+              </w:rPr>
+              <w:drawing>
+                <wp:inline distT="0" distB="0" distL="0" distR="0" wp14:anchorId="399260A2" wp14:editId="3F92063C">
+                  <wp:extent cx="263502" cy="236220"/>
+                  <wp:effectExtent l="0" t="0" r="3810" b="0"/>
+                  <wp:docPr id="1527659356" name="Graphic 1527659356" descr="Checkmark"/>
+                  <wp:cNvGraphicFramePr>
+                    <a:graphicFrameLocks xmlns:a="http://schemas.openxmlformats.org/drawingml/2006/main" noChangeAspect="1"/>
+                  </wp:cNvGraphicFramePr>
+                  <a:graphic xmlns:a="http://schemas.openxmlformats.org/drawingml/2006/main">
+                    <a:graphicData uri="http://schemas.openxmlformats.org/drawingml/2006/picture">
+                      <pic:pic xmlns:pic="http://schemas.openxmlformats.org/drawingml/2006/picture">
+                        <pic:nvPicPr>
+                          <pic:cNvPr id="1917078283" name="Graphic 1917078283" descr="Checkmark"/>
+                          <pic:cNvPicPr/>
+                        </pic:nvPicPr>
+                        <pic:blipFill>
+                          <a:blip r:embed="rId4" cstate="print">
+                            <a:extLst>
+                              <a:ext uri="{28A0092B-C50C-407E-A947-70E740481C1C}">
+                                <a14:useLocalDpi xmlns:a14="http://schemas.microsoft.com/office/drawing/2010/main" val="0"/>
+                              </a:ext>
+                              <a:ext uri="{96DAC541-7B7A-43D3-8B79-37D633B846F1}">
+                                <asvg:svgBlip xmlns:asvg="http://schemas.microsoft.com/office/drawing/2016/SVG/main" r:embed="rId5"/>
+                              </a:ext>
+                            </a:extLst>
+                          </a:blip>
+                          <a:stretch>
+                            <a:fillRect/>
+                          </a:stretch>
+                        </pic:blipFill>
+                        <pic:spPr>
+                          <a:xfrm>
+                            <a:off x="0" y="0"/>
+                            <a:ext cx="267744" cy="240023"/>
+                          </a:xfrm>
+                          <a:prstGeom prst="rect">
+                            <a:avLst/>
+                          </a:prstGeom>
+                        </pic:spPr>
+                      </pic:pic>
+                    </a:graphicData>
+                  </a:graphic>
+                </wp:inline>
+              </w:drawing>
+            </w:r>
+          </w:p>
+        </w:tc>
+        <w:tc>
+          <w:tcPr>
+            <w:tcW w:w="1803" w:type="dxa"/>
+          </w:tcPr>
+          <w:p>
+            <w:pPr>
+              <w:tabs>
+                <w:tab w:val="left" w:pos="1764"/>
+              </w:tabs>
+            </w:pPr>
+            <w:r>
+              <w:rPr>
+                <w:noProof/>
+              </w:rPr>
+              <w:drawing>
+                <wp:inline distT="0" distB="0" distL="0" distR="0" wp14:anchorId="636360C1" wp14:editId="7683B60F">
+                  <wp:extent cx="263502" cy="236220"/>
+                  <wp:effectExtent l="0" t="0" r="3810" b="0"/>
+                  <wp:docPr id="1179574409" name="Graphic 1179574409" descr="Checkmark"/>
+                  <wp:cNvGraphicFramePr>
+                    <a:graphicFrameLocks xmlns:a="http://schemas.openxmlformats.org/drawingml/2006/main" noChangeAspect="1"/>
+                  </wp:cNvGraphicFramePr>
+                  <a:graphic xmlns:a="http://schemas.openxmlformats.org/drawingml/2006/main">
+                    <a:graphicData uri="http://schemas.openxmlformats.org/drawingml/2006/picture">
+                      <pic:pic xmlns:pic="http://schemas.openxmlformats.org/drawingml/2006/picture">
+                        <pic:nvPicPr>
+                          <pic:cNvPr id="1917078283" name="Graphic 1917078283" descr="Checkmark"/>
+                          <pic:cNvPicPr/>
+                        </pic:nvPicPr>
+                        <pic:blipFill>
+                          <a:blip r:embed="rId4" cstate="print">
+                            <a:extLst>
+                              <a:ext uri="{28A0092B-C50C-407E-A947-70E740481C1C}">
+                                <a14:useLocalDpi xmlns:a14="http://schemas.microsoft.com/office/drawing/2010/main" val="0"/>
+                              </a:ext>
+                              <a:ext uri="{96DAC541-7B7A-43D3-8B79-37D633B846F1}">
+                                <asvg:svgBlip xmlns:asvg="http://schemas.microsoft.com/office/drawing/2016/SVG/main" r:embed="rId5"/>
+                              </a:ext>
+                            </a:extLst>
+                          </a:blip>
+                          <a:stretch>
+                            <a:fillRect/>
+                          </a:stretch>
+                        </pic:blipFill>
+                        <pic:spPr>
+                          <a:xfrm>
+                            <a:off x="0" y="0"/>
+                            <a:ext cx="267744" cy="240023"/>
+                          </a:xfrm>
+                          <a:prstGeom prst="rect">
+                            <a:avLst/>
+                          </a:prstGeom>
+                        </pic:spPr>
+                      </pic:pic>
+                    </a:graphicData>
+                  </a:graphic>
+                </wp:inline>
+              </w:drawing>
+            </w:r>
+          </w:p>
+        </w:tc>
+        <w:tc>
+          <w:tcPr>
+            <w:tcW w:w="1804" w:type="dxa"/>
+          </w:tcPr>
+          <w:p>
+            <w:pPr>
+              <w:tabs>
+                <w:tab w:val="left" w:pos="1764"/>
+              </w:tabs>
+            </w:pPr>
+            <w:r>
+              <w:rPr>
+                <w:noProof/>
+              </w:rPr>
+              <w:drawing>
+                <wp:inline distT="0" distB="0" distL="0" distR="0" wp14:anchorId="46E5EC05" wp14:editId="7D9C54D4">
+                  <wp:extent cx="263502" cy="236220"/>
+                  <wp:effectExtent l="0" t="0" r="3810" b="0"/>
+                  <wp:docPr id="1434749002" name="Graphic 1434749002" descr="Checkmark"/>
+                  <wp:cNvGraphicFramePr>
+                    <a:graphicFrameLocks xmlns:a="http://schemas.openxmlformats.org/drawingml/2006/main" noChangeAspect="1"/>
+                  </wp:cNvGraphicFramePr>
+                  <a:graphic xmlns:a="http://schemas.openxmlformats.org/drawingml/2006/main">
+                    <a:graphicData uri="http://schemas.openxmlformats.org/drawingml/2006/picture">
+                      <pic:pic xmlns:pic="http://schemas.openxmlformats.org/drawingml/2006/picture">
+                        <pic:nvPicPr>
+                          <pic:cNvPr id="1917078283" name="Graphic 1917078283" descr="Checkmark"/>
+                          <pic:cNvPicPr/>
+                        </pic:nvPicPr>
+                        <pic:blipFill>
+                          <a:blip r:embed="rId4" cstate="print">
+                            <a:extLst>
+                              <a:ext uri="{28A0092B-C50C-407E-A947-70E740481C1C}">
+                                <a14:useLocalDpi xmlns:a14="http://schemas.microsoft.com/office/drawing/2010/main" val="0"/>
+                              </a:ext>
+                              <a:ext uri="{96DAC541-7B7A-43D3-8B79-37D633B846F1}">
+                                <asvg:svgBlip xmlns:asvg="http://schemas.microsoft.com/office/drawing/2016/SVG/main" r:embed="rId5"/>
+                              </a:ext>
+                            </a:extLst>
+                          </a:blip>
+                          <a:stretch>
+                            <a:fillRect/>
+                          </a:stretch>
+                        </pic:blipFill>
+                        <pic:spPr>
+                          <a:xfrm>
+                            <a:off x="0" y="0"/>
+                            <a:ext cx="267744" cy="240023"/>
+                          </a:xfrm>
+                          <a:prstGeom prst="rect">
+                            <a:avLst/>
+                          </a:prstGeom>
+                        </pic:spPr>
+                      </pic:pic>
+                    </a:graphicData>
+                  </a:graphic>
+                </wp:inline>
+              </w:drawing>
+            </w:r>
+          </w:p>
+        </w:tc>
+      </w:tr>
+    </w:tbl>
+    <w:p>
+      <w:pPr>
+        <w:tabs>
+          <w:tab w:val="left" w:pos="1764"/>
+        </w:tabs>
+      </w:pPr>
     </w:p>
     <w:sectPr>
       <w:pgSz w:w="11906" w:h="16838"/>
@@ -2920,6 +5870,25 @@
     <w:semiHidden/>
     <w:unhideWhenUsed/>
   </w:style>
+  <w:style w:type="table" w:styleId="TableGrid">
+    <w:name w:val="Table Grid"/>
+    <w:basedOn w:val="TableNormal"/>
+    <w:uiPriority w:val="39"/>
+    <w:rsid w:val="003F5DA2"/>
+    <w:pPr>
+      <w:spacing w:after="0" w:line="240" w:lineRule="auto"/>
+    </w:pPr>
+    <w:tblPr>
+      <w:tblBorders>
+        <w:top w:val="single" w:sz="4" w:space="0" w:color="auto"/>
+        <w:left w:val="single" w:sz="4" w:space="0" w:color="auto"/>
+        <w:bottom w:val="single" w:sz="4" w:space="0" w:color="auto"/>
+        <w:right w:val="single" w:sz="4" w:space="0" w:color="auto"/>
+        <w:insideH w:val="single" w:sz="4" w:space="0" w:color="auto"/>
+        <w:insideV w:val="single" w:sz="4" w:space="0" w:color="auto"/>
+      </w:tblBorders>
+    </w:tblPr>
+  </w:style>
 </w:styles>
 </file>
 

</xml_diff>